<commit_message>
Aggiunta del title ovunque (anche nella GET delle page); sistemato (non interamente, da ricontrollare ancora) il CSS; SCOPERTO PROBLEMA CHE NON FUNZIONA il pagamento e quindi generazione dell'ordine in CHECKOUT!
</commit_message>
<xml_diff>
--- a/Marco_Ascia-RoadToSushi.docx
+++ b/Marco_Ascia-RoadToSushi.docx
@@ -1,6 +1,6 @@
 
 <file path=word/document.xml><?xml version="1.0" encoding="utf-8"?>
-<w:document xmlns:wpc="http://schemas.microsoft.com/office/word/2010/wordprocessingCanvas" xmlns:cx="http://schemas.microsoft.com/office/drawing/2014/chartex" xmlns:cx1="http://schemas.microsoft.com/office/drawing/2015/9/8/chartex" xmlns:cx2="http://schemas.microsoft.com/office/drawing/2015/10/21/chartex" xmlns:cx3="http://schemas.microsoft.com/office/drawing/2016/5/9/chartex" xmlns:cx4="http://schemas.microsoft.com/office/drawing/2016/5/10/chartex" xmlns:cx5="http://schemas.microsoft.com/office/drawing/2016/5/11/chartex" xmlns:cx6="http://schemas.microsoft.com/office/drawing/2016/5/12/chartex" xmlns:cx7="http://schemas.microsoft.com/office/drawing/2016/5/13/chartex" xmlns:cx8="http://schemas.microsoft.com/office/drawing/2016/5/14/chartex" xmlns:mc="http://schemas.openxmlformats.org/markup-compatibility/2006" xmlns:aink="http://schemas.microsoft.com/office/drawing/2016/ink" xmlns:am3d="http://schemas.microsoft.com/office/drawing/2017/model3d" xmlns:o="urn:schemas-microsoft-com:office:office" xmlns:r="http://schemas.openxmlformats.org/officeDocument/2006/relationships" xmlns:m="http://schemas.openxmlformats.org/officeDocument/2006/math" xmlns:v="urn:schemas-microsoft-com:vml" xmlns:wp14="http://schemas.microsoft.com/office/word/2010/wordprocessingDrawing" xmlns:wp="http://schemas.openxmlformats.org/drawingml/2006/wordprocessingDrawing" xmlns:w10="urn:schemas-microsoft-com:office:word" xmlns:w="http://schemas.openxmlformats.org/wordprocessingml/2006/main" xmlns:w14="http://schemas.microsoft.com/office/word/2010/wordml" xmlns:w15="http://schemas.microsoft.com/office/word/2012/wordml" xmlns:w16cex="http://schemas.microsoft.com/office/word/2018/wordml/cex" xmlns:w16cid="http://schemas.microsoft.com/office/word/2016/wordml/cid" xmlns:w16="http://schemas.microsoft.com/office/word/2018/wordml" xmlns:w16se="http://schemas.microsoft.com/office/word/2015/wordml/symex" xmlns:wpg="http://schemas.microsoft.com/office/word/2010/wordprocessingGroup" xmlns:wpi="http://schemas.microsoft.com/office/word/2010/wordprocessingInk" xmlns:wne="http://schemas.microsoft.com/office/word/2006/wordml" xmlns:wps="http://schemas.microsoft.com/office/word/2010/wordprocessingShape" mc:Ignorable="w14 w15 w16se w16cid w16 w16cex wp14">
+<w:document xmlns:wpc="http://schemas.microsoft.com/office/word/2010/wordprocessingCanvas" xmlns:cx="http://schemas.microsoft.com/office/drawing/2014/chartex" xmlns:cx1="http://schemas.microsoft.com/office/drawing/2015/9/8/chartex" xmlns:cx2="http://schemas.microsoft.com/office/drawing/2015/10/21/chartex" xmlns:cx3="http://schemas.microsoft.com/office/drawing/2016/5/9/chartex" xmlns:cx4="http://schemas.microsoft.com/office/drawing/2016/5/10/chartex" xmlns:cx5="http://schemas.microsoft.com/office/drawing/2016/5/11/chartex" xmlns:cx6="http://schemas.microsoft.com/office/drawing/2016/5/12/chartex" xmlns:cx7="http://schemas.microsoft.com/office/drawing/2016/5/13/chartex" xmlns:cx8="http://schemas.microsoft.com/office/drawing/2016/5/14/chartex" xmlns:mc="http://schemas.openxmlformats.org/markup-compatibility/2006" xmlns:aink="http://schemas.microsoft.com/office/drawing/2016/ink" xmlns:am3d="http://schemas.microsoft.com/office/drawing/2017/model3d" xmlns:o="urn:schemas-microsoft-com:office:office" xmlns:r="http://schemas.openxmlformats.org/officeDocument/2006/relationships" xmlns:m="http://schemas.openxmlformats.org/officeDocument/2006/math" xmlns:v="urn:schemas-microsoft-com:vml" xmlns:wp14="http://schemas.microsoft.com/office/word/2010/wordprocessingDrawing" xmlns:wp="http://schemas.openxmlformats.org/drawingml/2006/wordprocessingDrawing" xmlns:w10="urn:schemas-microsoft-com:office:word" xmlns:w="http://schemas.openxmlformats.org/wordprocessingml/2006/main" xmlns:w14="http://schemas.microsoft.com/office/word/2010/wordml" xmlns:w15="http://schemas.microsoft.com/office/word/2012/wordml" xmlns:w16cex="http://schemas.microsoft.com/office/word/2018/wordml/cex" xmlns:w16cid="http://schemas.microsoft.com/office/word/2016/wordml/cid" xmlns:w16="http://schemas.microsoft.com/office/word/2018/wordml" xmlns:w16sdtdh="http://schemas.microsoft.com/office/word/2020/wordml/sdtdatahash" xmlns:w16se="http://schemas.microsoft.com/office/word/2015/wordml/symex" xmlns:wpg="http://schemas.microsoft.com/office/word/2010/wordprocessingGroup" xmlns:wpi="http://schemas.microsoft.com/office/word/2010/wordprocessingInk" xmlns:wne="http://schemas.microsoft.com/office/word/2006/wordml" xmlns:wps="http://schemas.microsoft.com/office/word/2010/wordprocessingShape" mc:Ignorable="w14 w15 w16se w16cid w16 w16cex w16sdtdh wp14">
   <w:body>
     <w:p>
       <w:pPr>
@@ -117,6 +117,7 @@
           <w:szCs w:val="44"/>
         </w:rPr>
       </w:pPr>
+      <w:proofErr w:type="spellStart"/>
       <w:r>
         <w:rPr>
           <w:b/>
@@ -126,6 +127,7 @@
         </w:rPr>
         <w:t>RoadToSushi</w:t>
       </w:r>
+      <w:proofErr w:type="spellEnd"/>
     </w:p>
     <w:p>
       <w:pPr>
@@ -190,23 +192,7 @@
           <w:sz w:val="24"/>
           <w:szCs w:val="24"/>
         </w:rPr>
-        <w:t>Personale</w:t>
-      </w:r>
-      <w:r>
-        <w:rPr>
-          <w:sz w:val="24"/>
-          <w:szCs w:val="24"/>
-        </w:rPr>
-        <w:t xml:space="preserve"> </w:t>
-      </w:r>
-      <w:r>
-        <w:rPr>
-          <w:b/>
-          <w:bCs/>
-          <w:sz w:val="24"/>
-          <w:szCs w:val="24"/>
-        </w:rPr>
-        <w:t>ristorante</w:t>
+        <w:t>Membro del personale</w:t>
       </w:r>
       <w:r>
         <w:rPr>
@@ -458,6 +444,13 @@
         </w:rPr>
         <w:t>Il personale del ristorante</w:t>
       </w:r>
+      <w:r>
+        <w:rPr>
+          <w:sz w:val="24"/>
+          <w:szCs w:val="24"/>
+        </w:rPr>
+        <w:t xml:space="preserve"> (coloro che si sono dovuti registrare per poter aggiungere i piatti e accettare gli ordini)</w:t>
+      </w:r>
     </w:p>
     <w:p>
       <w:pPr>
@@ -516,30 +509,43 @@
           <w:sz w:val="24"/>
           <w:szCs w:val="24"/>
         </w:rPr>
-        <w:t xml:space="preserve"> può inserire, modificare e cancellare i piatti</w:t>
-      </w:r>
-      <w:r>
-        <w:rPr>
-          <w:sz w:val="24"/>
-          <w:szCs w:val="24"/>
-        </w:rPr>
-        <w:t xml:space="preserve"> e le box</w:t>
-      </w:r>
-      <w:r>
-        <w:rPr>
-          <w:sz w:val="24"/>
-          <w:szCs w:val="24"/>
-        </w:rPr>
-        <w:t xml:space="preserve"> presenti nel menù.</w:t>
-      </w:r>
-    </w:p>
-    <w:p>
-      <w:pPr>
-        <w:rPr>
-          <w:sz w:val="24"/>
-          <w:szCs w:val="24"/>
-        </w:rPr>
-      </w:pPr>
+        <w:t xml:space="preserve"> può </w:t>
+      </w:r>
+      <w:r>
+        <w:rPr>
+          <w:sz w:val="24"/>
+          <w:szCs w:val="24"/>
+        </w:rPr>
+        <w:t>aggiungere</w:t>
+      </w:r>
+      <w:r>
+        <w:rPr>
+          <w:sz w:val="24"/>
+          <w:szCs w:val="24"/>
+        </w:rPr>
+        <w:t xml:space="preserve"> i piatti</w:t>
+      </w:r>
+      <w:r>
+        <w:rPr>
+          <w:sz w:val="24"/>
+          <w:szCs w:val="24"/>
+        </w:rPr>
+        <w:t xml:space="preserve"> e </w:t>
+      </w:r>
+      <w:r>
+        <w:rPr>
+          <w:sz w:val="24"/>
+          <w:szCs w:val="24"/>
+        </w:rPr>
+        <w:t>accettare gli ordini dei clienti</w:t>
+      </w:r>
+      <w:r>
+        <w:rPr>
+          <w:sz w:val="24"/>
+          <w:szCs w:val="24"/>
+        </w:rPr>
+        <w:t>.</w:t>
+      </w:r>
     </w:p>
     <w:p>
       <w:pPr>
@@ -570,35 +576,53 @@
           <w:sz w:val="24"/>
           <w:szCs w:val="24"/>
         </w:rPr>
-        <w:t xml:space="preserve"> è composto da 2 tipi di piatti e </w:t>
-      </w:r>
-      <w:r>
-        <w:rPr>
-          <w:sz w:val="24"/>
-          <w:szCs w:val="24"/>
-        </w:rPr>
-        <w:t>2</w:t>
-      </w:r>
-      <w:r>
-        <w:rPr>
-          <w:sz w:val="24"/>
-          <w:szCs w:val="24"/>
-        </w:rPr>
-        <w:t xml:space="preserve"> tipi di </w:t>
-      </w:r>
-      <w:r>
-        <w:rPr>
-          <w:sz w:val="24"/>
-          <w:szCs w:val="24"/>
-        </w:rPr>
-        <w:t>acquisti</w:t>
-      </w:r>
-      <w:r>
-        <w:rPr>
-          <w:sz w:val="24"/>
-          <w:szCs w:val="24"/>
-        </w:rPr>
-        <w:t>:</w:t>
+        <w:t xml:space="preserve"> è composto da </w:t>
+      </w:r>
+      <w:r>
+        <w:rPr>
+          <w:sz w:val="24"/>
+          <w:szCs w:val="24"/>
+        </w:rPr>
+        <w:t>una serie di piatti tra cui scegliere ognuno avente un proprio prezzo (alla carta).</w:t>
+      </w:r>
+    </w:p>
+    <w:p>
+      <w:pPr>
+        <w:rPr>
+          <w:sz w:val="24"/>
+          <w:szCs w:val="24"/>
+        </w:rPr>
+      </w:pPr>
+    </w:p>
+    <w:p>
+      <w:pPr>
+        <w:rPr>
+          <w:sz w:val="24"/>
+          <w:szCs w:val="24"/>
+        </w:rPr>
+      </w:pPr>
+      <w:r>
+        <w:rPr>
+          <w:sz w:val="24"/>
+          <w:szCs w:val="24"/>
+        </w:rPr>
+        <w:t xml:space="preserve">I </w:t>
+      </w:r>
+      <w:r>
+        <w:rPr>
+          <w:b/>
+          <w:bCs/>
+          <w:sz w:val="24"/>
+          <w:szCs w:val="24"/>
+        </w:rPr>
+        <w:t>piatti</w:t>
+      </w:r>
+      <w:r>
+        <w:rPr>
+          <w:sz w:val="24"/>
+          <w:szCs w:val="24"/>
+        </w:rPr>
+        <w:t xml:space="preserve"> sono rappresentati da:</w:t>
       </w:r>
     </w:p>
     <w:p>
@@ -606,7 +630,7 @@
         <w:pStyle w:val="Paragrafoelenco"/>
         <w:numPr>
           <w:ilvl w:val="0"/>
-          <w:numId w:val="3"/>
+          <w:numId w:val="4"/>
         </w:numPr>
         <w:rPr>
           <w:sz w:val="24"/>
@@ -618,17 +642,107 @@
           <w:sz w:val="24"/>
           <w:szCs w:val="24"/>
         </w:rPr>
-        <w:t>Piatti:</w:t>
+        <w:t>Nome</w:t>
       </w:r>
     </w:p>
     <w:p>
       <w:pPr>
         <w:pStyle w:val="Paragrafoelenco"/>
-        <w:rPr>
-          <w:sz w:val="24"/>
-          <w:szCs w:val="24"/>
-        </w:rPr>
-      </w:pPr>
+        <w:numPr>
+          <w:ilvl w:val="0"/>
+          <w:numId w:val="4"/>
+        </w:numPr>
+        <w:rPr>
+          <w:sz w:val="24"/>
+          <w:szCs w:val="24"/>
+        </w:rPr>
+      </w:pPr>
+      <w:r>
+        <w:rPr>
+          <w:sz w:val="24"/>
+          <w:szCs w:val="24"/>
+        </w:rPr>
+        <w:t>Prezzo</w:t>
+      </w:r>
+    </w:p>
+    <w:p>
+      <w:pPr>
+        <w:pStyle w:val="Paragrafoelenco"/>
+        <w:numPr>
+          <w:ilvl w:val="0"/>
+          <w:numId w:val="4"/>
+        </w:numPr>
+        <w:rPr>
+          <w:sz w:val="24"/>
+          <w:szCs w:val="24"/>
+        </w:rPr>
+      </w:pPr>
+      <w:r>
+        <w:rPr>
+          <w:sz w:val="24"/>
+          <w:szCs w:val="24"/>
+        </w:rPr>
+        <w:t>Ingredienti</w:t>
+      </w:r>
+    </w:p>
+    <w:p>
+      <w:pPr>
+        <w:pStyle w:val="Paragrafoelenco"/>
+        <w:numPr>
+          <w:ilvl w:val="0"/>
+          <w:numId w:val="4"/>
+        </w:numPr>
+        <w:rPr>
+          <w:sz w:val="24"/>
+          <w:szCs w:val="24"/>
+        </w:rPr>
+      </w:pPr>
+      <w:r>
+        <w:rPr>
+          <w:sz w:val="24"/>
+          <w:szCs w:val="24"/>
+        </w:rPr>
+        <w:t>Immagine</w:t>
+      </w:r>
+    </w:p>
+    <w:p>
+      <w:pPr>
+        <w:rPr>
+          <w:sz w:val="24"/>
+          <w:szCs w:val="24"/>
+        </w:rPr>
+      </w:pPr>
+    </w:p>
+    <w:p>
+      <w:pPr>
+        <w:rPr>
+          <w:sz w:val="24"/>
+          <w:szCs w:val="24"/>
+        </w:rPr>
+      </w:pPr>
+      <w:r>
+        <w:rPr>
+          <w:b/>
+          <w:bCs/>
+          <w:sz w:val="24"/>
+          <w:szCs w:val="24"/>
+        </w:rPr>
+        <w:t>Offerte</w:t>
+      </w:r>
+      <w:r>
+        <w:rPr>
+          <w:sz w:val="24"/>
+          <w:szCs w:val="24"/>
+        </w:rPr>
+        <w:t xml:space="preserve"> (modale)</w:t>
+      </w:r>
+      <w:r>
+        <w:rPr>
+          <w:sz w:val="24"/>
+          <w:szCs w:val="24"/>
+        </w:rPr>
+        <w:t>:</w:t>
+      </w:r>
     </w:p>
     <w:p>
       <w:pPr>
@@ -647,7 +761,28 @@
           <w:sz w:val="24"/>
           <w:szCs w:val="24"/>
         </w:rPr>
-        <w:t>Sushi</w:t>
+        <w:t>Box piccola (1 sushi + 1 caldo)</w:t>
+      </w:r>
+      <w:r>
+        <w:rPr>
+          <w:sz w:val="24"/>
+          <w:szCs w:val="24"/>
+        </w:rPr>
+        <w:t xml:space="preserve"> </w:t>
+      </w:r>
+      <w:r>
+        <w:rPr>
+          <w:sz w:val="24"/>
+          <w:szCs w:val="24"/>
+        </w:rPr>
+        <w:sym w:font="Wingdings" w:char="F0E0"/>
+      </w:r>
+      <w:r>
+        <w:rPr>
+          <w:sz w:val="24"/>
+          <w:szCs w:val="24"/>
+        </w:rPr>
+        <w:t xml:space="preserve"> 10€</w:t>
       </w:r>
     </w:p>
     <w:p>
@@ -667,133 +802,35 @@
           <w:sz w:val="24"/>
           <w:szCs w:val="24"/>
         </w:rPr>
-        <w:t>Piatti caldi</w:t>
-      </w:r>
-    </w:p>
-    <w:p>
-      <w:pPr>
-        <w:pStyle w:val="Paragrafoelenco"/>
-        <w:ind w:left="1440"/>
-        <w:rPr>
-          <w:sz w:val="24"/>
-          <w:szCs w:val="24"/>
-        </w:rPr>
-      </w:pPr>
-    </w:p>
-    <w:p>
-      <w:pPr>
-        <w:pStyle w:val="Paragrafoelenco"/>
-        <w:numPr>
-          <w:ilvl w:val="0"/>
-          <w:numId w:val="3"/>
-        </w:numPr>
-        <w:rPr>
-          <w:sz w:val="24"/>
-          <w:szCs w:val="24"/>
-        </w:rPr>
-      </w:pPr>
-      <w:r>
-        <w:rPr>
-          <w:sz w:val="24"/>
-          <w:szCs w:val="24"/>
-        </w:rPr>
-        <w:t>Acquisti (o si paga alla carta o si acquista una promozione):</w:t>
-      </w:r>
-    </w:p>
-    <w:p>
-      <w:pPr>
-        <w:ind w:left="360"/>
-        <w:rPr>
-          <w:sz w:val="24"/>
-          <w:szCs w:val="24"/>
-        </w:rPr>
-      </w:pPr>
+        <w:t>Box media (2 sushi + 2 caldi)</w:t>
+      </w:r>
+      <w:r>
+        <w:rPr>
+          <w:sz w:val="24"/>
+          <w:szCs w:val="24"/>
+        </w:rPr>
+        <w:t xml:space="preserve"> </w:t>
+      </w:r>
+      <w:r>
+        <w:rPr>
+          <w:sz w:val="24"/>
+          <w:szCs w:val="24"/>
+        </w:rPr>
+        <w:sym w:font="Wingdings" w:char="F0E0"/>
+      </w:r>
+      <w:r>
+        <w:rPr>
+          <w:sz w:val="24"/>
+          <w:szCs w:val="24"/>
+        </w:rPr>
+        <w:t xml:space="preserve"> 18€</w:t>
+      </w:r>
     </w:p>
     <w:p>
       <w:pPr>
         <w:pStyle w:val="Paragrafoelenco"/>
         <w:numPr>
           <w:ilvl w:val="1"/>
-          <w:numId w:val="6"/>
-        </w:numPr>
-        <w:rPr>
-          <w:sz w:val="24"/>
-          <w:szCs w:val="24"/>
-        </w:rPr>
-      </w:pPr>
-      <w:r>
-        <w:rPr>
-          <w:sz w:val="24"/>
-          <w:szCs w:val="24"/>
-        </w:rPr>
-        <w:t>Alla carta: si pagano i singoli piatti che si acquistano</w:t>
-      </w:r>
-      <w:r>
-        <w:rPr>
-          <w:sz w:val="24"/>
-          <w:szCs w:val="24"/>
-        </w:rPr>
-        <w:t xml:space="preserve"> senza limitazione di numero</w:t>
-      </w:r>
-    </w:p>
-    <w:p>
-      <w:pPr>
-        <w:pStyle w:val="Paragrafoelenco"/>
-        <w:ind w:left="1440"/>
-        <w:rPr>
-          <w:sz w:val="24"/>
-          <w:szCs w:val="24"/>
-        </w:rPr>
-      </w:pPr>
-    </w:p>
-    <w:p>
-      <w:pPr>
-        <w:pStyle w:val="Paragrafoelenco"/>
-        <w:numPr>
-          <w:ilvl w:val="1"/>
-          <w:numId w:val="6"/>
-        </w:numPr>
-        <w:rPr>
-          <w:sz w:val="24"/>
-          <w:szCs w:val="24"/>
-        </w:rPr>
-      </w:pPr>
-      <w:r>
-        <w:rPr>
-          <w:sz w:val="24"/>
-          <w:szCs w:val="24"/>
-        </w:rPr>
-        <w:t>Promozion</w:t>
-      </w:r>
-      <w:r>
-        <w:rPr>
-          <w:sz w:val="24"/>
-          <w:szCs w:val="24"/>
-        </w:rPr>
-        <w:t>i</w:t>
-      </w:r>
-      <w:r>
-        <w:rPr>
-          <w:sz w:val="24"/>
-          <w:szCs w:val="24"/>
-        </w:rPr>
-        <w:t>:</w:t>
-      </w:r>
-    </w:p>
-    <w:p>
-      <w:pPr>
-        <w:pStyle w:val="Paragrafoelenco"/>
-        <w:rPr>
-          <w:sz w:val="24"/>
-          <w:szCs w:val="24"/>
-        </w:rPr>
-      </w:pPr>
-    </w:p>
-    <w:p>
-      <w:pPr>
-        <w:pStyle w:val="Paragrafoelenco"/>
-        <w:numPr>
-          <w:ilvl w:val="2"/>
           <w:numId w:val="3"/>
         </w:numPr>
         <w:rPr>
@@ -806,7 +843,7 @@
           <w:sz w:val="24"/>
           <w:szCs w:val="24"/>
         </w:rPr>
-        <w:t>Box piccola (1 sushi + 1 caldo)</w:t>
+        <w:t>Box grande (3 sushi + 3 caldi)</w:t>
       </w:r>
       <w:r>
         <w:rPr>
@@ -827,88 +864,6 @@
           <w:sz w:val="24"/>
           <w:szCs w:val="24"/>
         </w:rPr>
-        <w:t xml:space="preserve"> 10€</w:t>
-      </w:r>
-    </w:p>
-    <w:p>
-      <w:pPr>
-        <w:pStyle w:val="Paragrafoelenco"/>
-        <w:numPr>
-          <w:ilvl w:val="2"/>
-          <w:numId w:val="3"/>
-        </w:numPr>
-        <w:rPr>
-          <w:sz w:val="24"/>
-          <w:szCs w:val="24"/>
-        </w:rPr>
-      </w:pPr>
-      <w:r>
-        <w:rPr>
-          <w:sz w:val="24"/>
-          <w:szCs w:val="24"/>
-        </w:rPr>
-        <w:t>Box media (2 sushi + 2 caldi)</w:t>
-      </w:r>
-      <w:r>
-        <w:rPr>
-          <w:sz w:val="24"/>
-          <w:szCs w:val="24"/>
-        </w:rPr>
-        <w:t xml:space="preserve"> </w:t>
-      </w:r>
-      <w:r>
-        <w:rPr>
-          <w:sz w:val="24"/>
-          <w:szCs w:val="24"/>
-        </w:rPr>
-        <w:sym w:font="Wingdings" w:char="F0E0"/>
-      </w:r>
-      <w:r>
-        <w:rPr>
-          <w:sz w:val="24"/>
-          <w:szCs w:val="24"/>
-        </w:rPr>
-        <w:t xml:space="preserve"> 18€</w:t>
-      </w:r>
-    </w:p>
-    <w:p>
-      <w:pPr>
-        <w:pStyle w:val="Paragrafoelenco"/>
-        <w:numPr>
-          <w:ilvl w:val="2"/>
-          <w:numId w:val="3"/>
-        </w:numPr>
-        <w:rPr>
-          <w:sz w:val="24"/>
-          <w:szCs w:val="24"/>
-        </w:rPr>
-      </w:pPr>
-      <w:r>
-        <w:rPr>
-          <w:sz w:val="24"/>
-          <w:szCs w:val="24"/>
-        </w:rPr>
-        <w:t>Box grande (3 sushi + 3 caldi)</w:t>
-      </w:r>
-      <w:r>
-        <w:rPr>
-          <w:sz w:val="24"/>
-          <w:szCs w:val="24"/>
-        </w:rPr>
-        <w:t xml:space="preserve"> </w:t>
-      </w:r>
-      <w:r>
-        <w:rPr>
-          <w:sz w:val="24"/>
-          <w:szCs w:val="24"/>
-        </w:rPr>
-        <w:sym w:font="Wingdings" w:char="F0E0"/>
-      </w:r>
-      <w:r>
-        <w:rPr>
-          <w:sz w:val="24"/>
-          <w:szCs w:val="24"/>
-        </w:rPr>
         <w:t xml:space="preserve"> 25 €</w:t>
       </w:r>
     </w:p>
@@ -932,7 +887,95 @@
           <w:sz w:val="24"/>
           <w:szCs w:val="24"/>
         </w:rPr>
-        <w:t xml:space="preserve">I </w:t>
+        <w:t>Prima di poter agire da clienti o da personale del ristorante, un</w:t>
+      </w:r>
+      <w:r>
+        <w:rPr>
+          <w:sz w:val="24"/>
+          <w:szCs w:val="24"/>
+        </w:rPr>
+        <w:t xml:space="preserve"> utente deve registrarsi ed eseguire il login.</w:t>
+      </w:r>
+    </w:p>
+    <w:p>
+      <w:pPr>
+        <w:rPr>
+          <w:sz w:val="24"/>
+          <w:szCs w:val="24"/>
+        </w:rPr>
+      </w:pPr>
+      <w:r>
+        <w:rPr>
+          <w:sz w:val="24"/>
+          <w:szCs w:val="24"/>
+        </w:rPr>
+        <w:t xml:space="preserve">Ogni singola persona appartenente al personale del ristorante </w:t>
+      </w:r>
+      <w:r>
+        <w:rPr>
+          <w:sz w:val="24"/>
+          <w:szCs w:val="24"/>
+        </w:rPr>
+        <w:t xml:space="preserve">non </w:t>
+      </w:r>
+      <w:r>
+        <w:rPr>
+          <w:sz w:val="24"/>
+          <w:szCs w:val="24"/>
+        </w:rPr>
+        <w:t xml:space="preserve">è anche un cliente, </w:t>
+      </w:r>
+      <w:r>
+        <w:rPr>
+          <w:sz w:val="24"/>
+          <w:szCs w:val="24"/>
+        </w:rPr>
+        <w:t>quindi deve crearsi un’utenza come cliente per poter effettuare gli ordini.</w:t>
+      </w:r>
+    </w:p>
+    <w:p>
+      <w:pPr>
+        <w:rPr>
+          <w:sz w:val="24"/>
+          <w:szCs w:val="24"/>
+        </w:rPr>
+      </w:pPr>
+      <w:r>
+        <w:rPr>
+          <w:sz w:val="24"/>
+          <w:szCs w:val="24"/>
+        </w:rPr>
+        <w:t>I membri del personale sono gli unici ad avere accesso ad un’area riservata dove poter visualizzare la lista degli ordini da emettere</w:t>
+      </w:r>
+      <w:r>
+        <w:rPr>
+          <w:sz w:val="24"/>
+          <w:szCs w:val="24"/>
+        </w:rPr>
+        <w:t xml:space="preserve"> e un’area riservata all’aggiunta dei piatti nel menù</w:t>
+      </w:r>
+    </w:p>
+    <w:p>
+      <w:pPr>
+        <w:rPr>
+          <w:sz w:val="24"/>
+          <w:szCs w:val="24"/>
+        </w:rPr>
+      </w:pPr>
+    </w:p>
+    <w:p>
+      <w:pPr>
+        <w:rPr>
+          <w:sz w:val="24"/>
+          <w:szCs w:val="24"/>
+        </w:rPr>
+      </w:pPr>
+      <w:r>
+        <w:rPr>
+          <w:sz w:val="24"/>
+          <w:szCs w:val="24"/>
+        </w:rPr>
+        <w:t xml:space="preserve">Per effettuare la </w:t>
       </w:r>
       <w:r>
         <w:rPr>
@@ -941,134 +984,14 @@
           <w:sz w:val="24"/>
           <w:szCs w:val="24"/>
         </w:rPr>
-        <w:t>piatti</w:t>
-      </w:r>
-      <w:r>
-        <w:rPr>
-          <w:sz w:val="24"/>
-          <w:szCs w:val="24"/>
-        </w:rPr>
-        <w:t xml:space="preserve"> sono rappresentati da:</w:t>
-      </w:r>
-    </w:p>
-    <w:p>
-      <w:pPr>
-        <w:pStyle w:val="Paragrafoelenco"/>
-        <w:numPr>
-          <w:ilvl w:val="0"/>
-          <w:numId w:val="4"/>
-        </w:numPr>
-        <w:rPr>
-          <w:sz w:val="24"/>
-          <w:szCs w:val="24"/>
-        </w:rPr>
-      </w:pPr>
-      <w:r>
-        <w:rPr>
-          <w:sz w:val="24"/>
-          <w:szCs w:val="24"/>
-        </w:rPr>
-        <w:t>Nome piatto</w:t>
-      </w:r>
-    </w:p>
-    <w:p>
-      <w:pPr>
-        <w:pStyle w:val="Paragrafoelenco"/>
-        <w:numPr>
-          <w:ilvl w:val="0"/>
-          <w:numId w:val="4"/>
-        </w:numPr>
-        <w:rPr>
-          <w:sz w:val="24"/>
-          <w:szCs w:val="24"/>
-        </w:rPr>
-      </w:pPr>
-      <w:r>
-        <w:rPr>
-          <w:sz w:val="24"/>
-          <w:szCs w:val="24"/>
-        </w:rPr>
-        <w:t>Ingredienti del piatto</w:t>
-      </w:r>
-    </w:p>
-    <w:p>
-      <w:pPr>
-        <w:pStyle w:val="Paragrafoelenco"/>
-        <w:numPr>
-          <w:ilvl w:val="0"/>
-          <w:numId w:val="4"/>
-        </w:numPr>
-        <w:rPr>
-          <w:sz w:val="24"/>
-          <w:szCs w:val="24"/>
-        </w:rPr>
-      </w:pPr>
-      <w:r>
-        <w:rPr>
-          <w:sz w:val="24"/>
-          <w:szCs w:val="24"/>
-        </w:rPr>
-        <w:t>Prezzo</w:t>
-      </w:r>
-    </w:p>
-    <w:p>
-      <w:pPr>
-        <w:pStyle w:val="Paragrafoelenco"/>
-        <w:numPr>
-          <w:ilvl w:val="0"/>
-          <w:numId w:val="4"/>
-        </w:numPr>
-        <w:rPr>
-          <w:sz w:val="24"/>
-          <w:szCs w:val="24"/>
-        </w:rPr>
-      </w:pPr>
-      <w:r>
-        <w:rPr>
-          <w:sz w:val="24"/>
-          <w:szCs w:val="24"/>
-        </w:rPr>
-        <w:t>Immagine</w:t>
-      </w:r>
-    </w:p>
-    <w:p>
-      <w:pPr>
-        <w:pStyle w:val="Paragrafoelenco"/>
-        <w:rPr>
-          <w:sz w:val="24"/>
-          <w:szCs w:val="24"/>
-        </w:rPr>
-      </w:pPr>
-    </w:p>
-    <w:p>
-      <w:pPr>
-        <w:rPr>
-          <w:sz w:val="24"/>
-          <w:szCs w:val="24"/>
-        </w:rPr>
-      </w:pPr>
-      <w:r>
-        <w:rPr>
-          <w:sz w:val="24"/>
-          <w:szCs w:val="24"/>
-        </w:rPr>
-        <w:t xml:space="preserve">Le </w:t>
-      </w:r>
-      <w:r>
-        <w:rPr>
-          <w:b/>
-          <w:bCs/>
-          <w:sz w:val="24"/>
-          <w:szCs w:val="24"/>
-        </w:rPr>
-        <w:t>promozioni</w:t>
-      </w:r>
-      <w:r>
-        <w:rPr>
-          <w:sz w:val="24"/>
-          <w:szCs w:val="24"/>
-        </w:rPr>
-        <w:t xml:space="preserve"> sono rappresentate da:</w:t>
+        <w:t>registrazione</w:t>
+      </w:r>
+      <w:r>
+        <w:rPr>
+          <w:sz w:val="24"/>
+          <w:szCs w:val="24"/>
+        </w:rPr>
+        <w:t xml:space="preserve"> un utente deve fornire:</w:t>
       </w:r>
     </w:p>
     <w:p>
@@ -1088,151 +1011,14 @@
           <w:sz w:val="24"/>
           <w:szCs w:val="24"/>
         </w:rPr>
-        <w:t xml:space="preserve">Promozione (box specifica con sua composizione e suo prezzo) – Momentaneamente non è possibile modificarla (un cliente è obbligato a comporla così, non può prendere, ad esempio, 2 sushi o 2 caldi se vuole una box piccola) </w:t>
-      </w:r>
-    </w:p>
-    <w:p>
-      <w:pPr>
-        <w:pStyle w:val="Paragrafoelenco"/>
-        <w:rPr>
-          <w:sz w:val="24"/>
-          <w:szCs w:val="24"/>
-        </w:rPr>
-      </w:pPr>
-    </w:p>
-    <w:p>
-      <w:pPr>
-        <w:rPr>
-          <w:sz w:val="24"/>
-          <w:szCs w:val="24"/>
-        </w:rPr>
-      </w:pPr>
-      <w:r>
-        <w:rPr>
-          <w:sz w:val="24"/>
-          <w:szCs w:val="24"/>
-        </w:rPr>
-        <w:t>Prima di poter agire da clienti o da personale del ristorante, un</w:t>
-      </w:r>
-      <w:r>
-        <w:rPr>
-          <w:sz w:val="24"/>
-          <w:szCs w:val="24"/>
-        </w:rPr>
-        <w:t xml:space="preserve"> utente deve registrarsi ed eseguire il login.</w:t>
-      </w:r>
-    </w:p>
-    <w:p>
-      <w:pPr>
-        <w:rPr>
-          <w:sz w:val="24"/>
-          <w:szCs w:val="24"/>
-        </w:rPr>
-      </w:pPr>
-      <w:r>
-        <w:rPr>
-          <w:sz w:val="24"/>
-          <w:szCs w:val="24"/>
-        </w:rPr>
-        <w:t>Ogni singola persona appartenente al personale del ristorante è anche un cliente, ma non viceversa. Quindi anche un membro del persona</w:t>
-      </w:r>
-      <w:r>
-        <w:rPr>
-          <w:sz w:val="24"/>
-          <w:szCs w:val="24"/>
-        </w:rPr>
-        <w:t>le</w:t>
-      </w:r>
-      <w:r>
-        <w:rPr>
-          <w:sz w:val="24"/>
-          <w:szCs w:val="24"/>
-        </w:rPr>
-        <w:t xml:space="preserve"> può effettuare ordini.</w:t>
-      </w:r>
-    </w:p>
-    <w:p>
-      <w:pPr>
-        <w:rPr>
-          <w:sz w:val="24"/>
-          <w:szCs w:val="24"/>
-        </w:rPr>
-      </w:pPr>
-      <w:r>
-        <w:rPr>
-          <w:sz w:val="24"/>
-          <w:szCs w:val="24"/>
-        </w:rPr>
-        <w:t>I membri del personale sono gli unici ad avere accesso ad un’area riservata dove poter visualizzare la lista degli ordini da emettere</w:t>
-      </w:r>
-      <w:r>
-        <w:rPr>
-          <w:sz w:val="24"/>
-          <w:szCs w:val="24"/>
-        </w:rPr>
-        <w:t xml:space="preserve"> (può essere applicato un filtro per ordinarli cronologicamente, così d</w:t>
-      </w:r>
-      <w:r>
-        <w:rPr>
-          <w:sz w:val="24"/>
-          <w:szCs w:val="24"/>
-        </w:rPr>
-        <w:t>a prepararli in successione</w:t>
-      </w:r>
-      <w:r>
-        <w:rPr>
-          <w:sz w:val="24"/>
-          <w:szCs w:val="24"/>
-        </w:rPr>
-        <w:t>).</w:t>
-      </w:r>
-    </w:p>
-    <w:p>
-      <w:pPr>
-        <w:rPr>
-          <w:sz w:val="24"/>
-          <w:szCs w:val="24"/>
-        </w:rPr>
-      </w:pPr>
-    </w:p>
-    <w:p>
-      <w:pPr>
-        <w:rPr>
-          <w:sz w:val="24"/>
-          <w:szCs w:val="24"/>
-        </w:rPr>
-      </w:pPr>
-    </w:p>
-    <w:p>
-      <w:pPr>
-        <w:rPr>
-          <w:sz w:val="24"/>
-          <w:szCs w:val="24"/>
-        </w:rPr>
-      </w:pPr>
-      <w:r>
-        <w:rPr>
-          <w:sz w:val="24"/>
-          <w:szCs w:val="24"/>
-        </w:rPr>
-        <w:lastRenderedPageBreak/>
-        <w:t xml:space="preserve">Per effettuare la </w:t>
-      </w:r>
-      <w:r>
-        <w:rPr>
-          <w:b/>
-          <w:bCs/>
-          <w:sz w:val="24"/>
-          <w:szCs w:val="24"/>
-        </w:rPr>
-        <w:t>registrazione</w:t>
-      </w:r>
-      <w:r>
-        <w:rPr>
-          <w:sz w:val="24"/>
-          <w:szCs w:val="24"/>
-        </w:rPr>
-        <w:t xml:space="preserve"> un utente deve fornire:</w:t>
+        <w:t>Nome</w:t>
+      </w:r>
+      <w:r>
+        <w:rPr>
+          <w:sz w:val="24"/>
+          <w:szCs w:val="24"/>
+        </w:rPr>
+        <w:t>*</w:t>
       </w:r>
     </w:p>
     <w:p>
@@ -1252,7 +1038,14 @@
           <w:sz w:val="24"/>
           <w:szCs w:val="24"/>
         </w:rPr>
-        <w:t>Nome</w:t>
+        <w:t>Cognome</w:t>
+      </w:r>
+      <w:r>
+        <w:rPr>
+          <w:sz w:val="24"/>
+          <w:szCs w:val="24"/>
+        </w:rPr>
+        <w:t>*</w:t>
       </w:r>
     </w:p>
     <w:p>
@@ -1272,7 +1065,14 @@
           <w:sz w:val="24"/>
           <w:szCs w:val="24"/>
         </w:rPr>
-        <w:t>Cognome</w:t>
+        <w:t>Email</w:t>
+      </w:r>
+      <w:r>
+        <w:rPr>
+          <w:sz w:val="24"/>
+          <w:szCs w:val="24"/>
+        </w:rPr>
+        <w:t>*</w:t>
       </w:r>
     </w:p>
     <w:p>
@@ -1285,40 +1085,21 @@
         <w:rPr>
           <w:sz w:val="24"/>
           <w:szCs w:val="24"/>
-          <w:highlight w:val="yellow"/>
-        </w:rPr>
-      </w:pPr>
-      <w:r>
-        <w:rPr>
-          <w:sz w:val="24"/>
-          <w:szCs w:val="24"/>
-          <w:highlight w:val="yellow"/>
-        </w:rPr>
-        <w:t>Codice fiscale (univoco)</w:t>
-      </w:r>
-      <w:r>
-        <w:rPr>
-          <w:sz w:val="24"/>
-          <w:szCs w:val="24"/>
-          <w:highlight w:val="yellow"/>
-        </w:rPr>
-        <w:t xml:space="preserve"> </w:t>
-      </w:r>
-      <w:r>
-        <w:rPr>
-          <w:sz w:val="24"/>
-          <w:szCs w:val="24"/>
-          <w:highlight w:val="yellow"/>
-        </w:rPr>
-        <w:sym w:font="Wingdings" w:char="F0E0"/>
-      </w:r>
-      <w:r>
-        <w:rPr>
-          <w:sz w:val="24"/>
-          <w:szCs w:val="24"/>
-          <w:highlight w:val="yellow"/>
-        </w:rPr>
-        <w:t xml:space="preserve"> SOSTITUISCO CON EMAIL (univoca)</w:t>
+        </w:rPr>
+      </w:pPr>
+      <w:r>
+        <w:rPr>
+          <w:sz w:val="24"/>
+          <w:szCs w:val="24"/>
+        </w:rPr>
+        <w:t>Telefono</w:t>
+      </w:r>
+      <w:r>
+        <w:rPr>
+          <w:sz w:val="24"/>
+          <w:szCs w:val="24"/>
+        </w:rPr>
+        <w:t>*</w:t>
       </w:r>
     </w:p>
     <w:p>
@@ -1338,7 +1119,14 @@
           <w:sz w:val="24"/>
           <w:szCs w:val="24"/>
         </w:rPr>
-        <w:t>Tipo di registrazione [personale ristorante / cliente]</w:t>
+        <w:t>Password</w:t>
+      </w:r>
+      <w:r>
+        <w:rPr>
+          <w:sz w:val="24"/>
+          <w:szCs w:val="24"/>
+        </w:rPr>
+        <w:t>*</w:t>
       </w:r>
     </w:p>
     <w:p>
@@ -1358,28 +1146,14 @@
           <w:sz w:val="24"/>
           <w:szCs w:val="24"/>
         </w:rPr>
-        <w:t>Password (usare * al posto delle lettere solo in fase di login, durante la registrazione deve esse</w:t>
-      </w:r>
-      <w:r>
-        <w:rPr>
-          <w:sz w:val="24"/>
-          <w:szCs w:val="24"/>
-        </w:rPr>
-        <w:t>re</w:t>
-      </w:r>
-      <w:r>
-        <w:rPr>
-          <w:sz w:val="24"/>
-          <w:szCs w:val="24"/>
-        </w:rPr>
-        <w:t xml:space="preserve"> possibile veder</w:t>
-      </w:r>
-      <w:r>
-        <w:rPr>
-          <w:sz w:val="24"/>
-          <w:szCs w:val="24"/>
-        </w:rPr>
-        <w:t>la</w:t>
+        <w:t>Una propria immagine (presente solo per i membri del personale</w:t>
+      </w:r>
+      <w:r>
+        <w:rPr>
+          <w:sz w:val="24"/>
+          <w:szCs w:val="24"/>
+        </w:rPr>
+        <w:t xml:space="preserve"> ed opzionale</w:t>
       </w:r>
       <w:r>
         <w:rPr>
@@ -1387,6 +1161,26 @@
           <w:szCs w:val="24"/>
         </w:rPr>
         <w:t>)</w:t>
+      </w:r>
+    </w:p>
+    <w:p>
+      <w:pPr>
+        <w:pStyle w:val="Paragrafoelenco"/>
+        <w:numPr>
+          <w:ilvl w:val="0"/>
+          <w:numId w:val="5"/>
+        </w:numPr>
+        <w:rPr>
+          <w:sz w:val="24"/>
+          <w:szCs w:val="24"/>
+        </w:rPr>
+      </w:pPr>
+      <w:r>
+        <w:rPr>
+          <w:sz w:val="24"/>
+          <w:szCs w:val="24"/>
+        </w:rPr>
+        <w:t>Termini &amp; Condizioni GDPR*</w:t>
       </w:r>
     </w:p>
     <w:p>
@@ -1438,40 +1232,14 @@
         <w:rPr>
           <w:sz w:val="24"/>
           <w:szCs w:val="24"/>
-          <w:highlight w:val="yellow"/>
-        </w:rPr>
-      </w:pPr>
-      <w:r>
-        <w:rPr>
-          <w:sz w:val="24"/>
-          <w:szCs w:val="24"/>
-          <w:highlight w:val="yellow"/>
-        </w:rPr>
-        <w:t>Codice fiscale</w:t>
-      </w:r>
-      <w:r>
-        <w:rPr>
-          <w:sz w:val="24"/>
-          <w:szCs w:val="24"/>
-          <w:highlight w:val="yellow"/>
-        </w:rPr>
-        <w:t xml:space="preserve"> </w:t>
-      </w:r>
-      <w:r>
-        <w:rPr>
-          <w:sz w:val="24"/>
-          <w:szCs w:val="24"/>
-          <w:highlight w:val="yellow"/>
-        </w:rPr>
-        <w:sym w:font="Wingdings" w:char="F0E0"/>
-      </w:r>
-      <w:r>
-        <w:rPr>
-          <w:sz w:val="24"/>
-          <w:szCs w:val="24"/>
-          <w:highlight w:val="yellow"/>
-        </w:rPr>
-        <w:t xml:space="preserve"> SOSTITUISCO CON EMAIL (univoca)</w:t>
+        </w:rPr>
+      </w:pPr>
+      <w:r>
+        <w:rPr>
+          <w:sz w:val="24"/>
+          <w:szCs w:val="24"/>
+        </w:rPr>
+        <w:t>Email*</w:t>
       </w:r>
     </w:p>
     <w:p>
@@ -1498,29 +1266,30 @@
           <w:sz w:val="24"/>
           <w:szCs w:val="24"/>
         </w:rPr>
-        <w:t xml:space="preserve"> (con tanto di * per non essere visibile in chiaro)</w:t>
-      </w:r>
-    </w:p>
-    <w:p>
-      <w:pPr>
-        <w:rPr>
-          <w:sz w:val="24"/>
-          <w:szCs w:val="24"/>
-        </w:rPr>
-      </w:pPr>
-    </w:p>
-    <w:p>
-      <w:pPr>
-        <w:rPr>
-          <w:sz w:val="24"/>
-          <w:szCs w:val="24"/>
-        </w:rPr>
-      </w:pPr>
-      <w:r>
-        <w:rPr>
-          <w:sz w:val="24"/>
-          <w:szCs w:val="24"/>
-        </w:rPr>
+        <w:t>*</w:t>
+      </w:r>
+    </w:p>
+    <w:p>
+      <w:pPr>
+        <w:rPr>
+          <w:sz w:val="24"/>
+          <w:szCs w:val="24"/>
+        </w:rPr>
+      </w:pPr>
+    </w:p>
+    <w:p>
+      <w:pPr>
+        <w:rPr>
+          <w:sz w:val="24"/>
+          <w:szCs w:val="24"/>
+        </w:rPr>
+      </w:pPr>
+      <w:r>
+        <w:rPr>
+          <w:sz w:val="24"/>
+          <w:szCs w:val="24"/>
+        </w:rPr>
+        <w:lastRenderedPageBreak/>
         <w:t xml:space="preserve">Per effettuare un </w:t>
       </w:r>
       <w:r>
@@ -1537,7 +1306,21 @@
           <w:sz w:val="24"/>
           <w:szCs w:val="24"/>
         </w:rPr>
-        <w:t>, il cliente deve fornire:</w:t>
+        <w:t>, il cliente dev</w:t>
+      </w:r>
+      <w:r>
+        <w:rPr>
+          <w:sz w:val="24"/>
+          <w:szCs w:val="24"/>
+        </w:rPr>
+        <w:t>e</w:t>
+      </w:r>
+      <w:r>
+        <w:rPr>
+          <w:sz w:val="24"/>
+          <w:szCs w:val="24"/>
+        </w:rPr>
+        <w:t>:</w:t>
       </w:r>
     </w:p>
     <w:p>
@@ -1557,7 +1340,7 @@
           <w:sz w:val="24"/>
           <w:szCs w:val="24"/>
         </w:rPr>
-        <w:t>Nome</w:t>
+        <w:t>Selezionare almeno un piatto (da un minimo di 1 ad un massimo di 5 piatti)*</w:t>
       </w:r>
     </w:p>
     <w:p>
@@ -1577,7 +1360,7 @@
           <w:sz w:val="24"/>
           <w:szCs w:val="24"/>
         </w:rPr>
-        <w:t>Numero di telefono</w:t>
+        <w:t>Email*</w:t>
       </w:r>
     </w:p>
     <w:p>
@@ -1597,16 +1380,42 @@
           <w:sz w:val="24"/>
           <w:szCs w:val="24"/>
         </w:rPr>
-        <w:t>Data &amp; Ora del ritiro (rispettando l’orario di apertura e chiusura del ristorante)</w:t>
-      </w:r>
-    </w:p>
-    <w:p>
-      <w:pPr>
-        <w:rPr>
-          <w:sz w:val="24"/>
-          <w:szCs w:val="24"/>
-        </w:rPr>
-      </w:pPr>
+        <w:t>Telefono*</w:t>
+      </w:r>
+    </w:p>
+    <w:p>
+      <w:pPr>
+        <w:pStyle w:val="Paragrafoelenco"/>
+        <w:numPr>
+          <w:ilvl w:val="0"/>
+          <w:numId w:val="8"/>
+        </w:numPr>
+        <w:rPr>
+          <w:sz w:val="24"/>
+          <w:szCs w:val="24"/>
+        </w:rPr>
+      </w:pPr>
+      <w:r>
+        <w:rPr>
+          <w:sz w:val="24"/>
+          <w:szCs w:val="24"/>
+        </w:rPr>
+        <w:t xml:space="preserve">Data &amp; Ora del ritiro </w:t>
+      </w:r>
+      <w:r>
+        <w:rPr>
+          <w:sz w:val="24"/>
+          <w:szCs w:val="24"/>
+        </w:rPr>
+        <w:t xml:space="preserve">dell’ordine </w:t>
+      </w:r>
+      <w:r>
+        <w:rPr>
+          <w:sz w:val="24"/>
+          <w:szCs w:val="24"/>
+        </w:rPr>
+        <w:t>(rispettando l’orario di apertura e chiusura del ristorante)</w:t>
+      </w:r>
     </w:p>
     <w:p>
       <w:pPr>
@@ -1695,7 +1504,21 @@
           <w:sz w:val="24"/>
           <w:szCs w:val="24"/>
         </w:rPr>
-        <w:t xml:space="preserve"> sulla carta (controllo che sia uguale al nome del cliente registrato)</w:t>
+        <w:t xml:space="preserve"> </w:t>
+      </w:r>
+      <w:r>
+        <w:rPr>
+          <w:sz w:val="24"/>
+          <w:szCs w:val="24"/>
+        </w:rPr>
+        <w:t xml:space="preserve">(completo) </w:t>
+      </w:r>
+      <w:r>
+        <w:rPr>
+          <w:sz w:val="24"/>
+          <w:szCs w:val="24"/>
+        </w:rPr>
+        <w:t>sulla carta</w:t>
       </w:r>
     </w:p>
     <w:p>
@@ -1715,14 +1538,14 @@
           <w:sz w:val="24"/>
           <w:szCs w:val="24"/>
         </w:rPr>
-        <w:t>Cognome</w:t>
-      </w:r>
-      <w:r>
-        <w:rPr>
-          <w:sz w:val="24"/>
-          <w:szCs w:val="24"/>
-        </w:rPr>
-        <w:t xml:space="preserve"> sulla carta (controllo che sia uguale al cognome del cliente registrato)</w:t>
+        <w:t>Numero della carta</w:t>
+      </w:r>
+      <w:r>
+        <w:rPr>
+          <w:sz w:val="24"/>
+          <w:szCs w:val="24"/>
+        </w:rPr>
+        <w:t xml:space="preserve"> (controllo che abbia esattamente 16 cifre)</w:t>
       </w:r>
     </w:p>
     <w:p>
@@ -1742,14 +1565,264 @@
           <w:sz w:val="24"/>
           <w:szCs w:val="24"/>
         </w:rPr>
-        <w:t>Numero della carta</w:t>
-      </w:r>
-      <w:r>
-        <w:rPr>
-          <w:sz w:val="24"/>
-          <w:szCs w:val="24"/>
-        </w:rPr>
-        <w:t xml:space="preserve"> (controllo che abbia esattamente 16 cifre)</w:t>
+        <w:t>CVV</w:t>
+      </w:r>
+      <w:r>
+        <w:rPr>
+          <w:sz w:val="24"/>
+          <w:szCs w:val="24"/>
+        </w:rPr>
+        <w:t xml:space="preserve"> (controllo che abbia esattamente 3 cifre)</w:t>
+      </w:r>
+    </w:p>
+    <w:p>
+      <w:pPr>
+        <w:rPr>
+          <w:sz w:val="24"/>
+          <w:szCs w:val="24"/>
+        </w:rPr>
+      </w:pPr>
+      <w:r>
+        <w:rPr>
+          <w:sz w:val="24"/>
+          <w:szCs w:val="24"/>
+        </w:rPr>
+        <w:t xml:space="preserve">Il </w:t>
+      </w:r>
+      <w:r>
+        <w:rPr>
+          <w:b/>
+          <w:bCs/>
+          <w:sz w:val="24"/>
+          <w:szCs w:val="24"/>
+        </w:rPr>
+        <w:t>pagamento</w:t>
+      </w:r>
+      <w:r>
+        <w:rPr>
+          <w:sz w:val="24"/>
+          <w:szCs w:val="24"/>
+        </w:rPr>
+        <w:t xml:space="preserve"> avviene in modo fittizio, ossia vengono solamente controllate le caratteristiche sopraelencate</w:t>
+      </w:r>
+      <w:r>
+        <w:rPr>
+          <w:sz w:val="24"/>
+          <w:szCs w:val="24"/>
+        </w:rPr>
+        <w:t xml:space="preserve">). </w:t>
+      </w:r>
+      <w:r>
+        <w:rPr>
+          <w:sz w:val="24"/>
+          <w:szCs w:val="24"/>
+        </w:rPr>
+        <w:t>Si dà per scontato che la carta di credito abbia sufficiente denaro per elaborare il pagamento, quindi una volta inseriti correttamente i dati, viene registrato il pagamento del valore dell’ordine emesso.</w:t>
+      </w:r>
+    </w:p>
+    <w:p>
+      <w:pPr>
+        <w:rPr>
+          <w:sz w:val="24"/>
+          <w:szCs w:val="24"/>
+        </w:rPr>
+      </w:pPr>
+      <w:r>
+        <w:rPr>
+          <w:sz w:val="24"/>
+          <w:szCs w:val="24"/>
+        </w:rPr>
+        <w:t>Una volta pagato, l’ordine passa in stato ‘</w:t>
+      </w:r>
+      <w:r>
+        <w:rPr>
+          <w:i/>
+          <w:iCs/>
+          <w:sz w:val="24"/>
+          <w:szCs w:val="24"/>
+        </w:rPr>
+        <w:t>In preparazione’</w:t>
+      </w:r>
+      <w:r>
+        <w:rPr>
+          <w:sz w:val="24"/>
+          <w:szCs w:val="24"/>
+        </w:rPr>
+        <w:t xml:space="preserve">, per cui, in caso di annullamento basterà andare nella sezione </w:t>
+      </w:r>
+      <w:r>
+        <w:rPr>
+          <w:b/>
+          <w:bCs/>
+          <w:i/>
+          <w:iCs/>
+          <w:sz w:val="24"/>
+          <w:szCs w:val="24"/>
+        </w:rPr>
+        <w:t>‘I Miei Ordini’</w:t>
+      </w:r>
+      <w:r>
+        <w:rPr>
+          <w:sz w:val="24"/>
+          <w:szCs w:val="24"/>
+        </w:rPr>
+        <w:t xml:space="preserve"> e cliccando sull’icona del cestino ci sarà la possibilità di annullarlo prima che esso passi in stato ‘</w:t>
+      </w:r>
+      <w:r>
+        <w:rPr>
+          <w:i/>
+          <w:iCs/>
+          <w:sz w:val="24"/>
+          <w:szCs w:val="24"/>
+        </w:rPr>
+        <w:t>Pronto’</w:t>
+      </w:r>
+      <w:r>
+        <w:rPr>
+          <w:sz w:val="24"/>
+          <w:szCs w:val="24"/>
+        </w:rPr>
+        <w:t>. Il cliente riceverà poi un messaggio di rimborso (fittizio).</w:t>
+      </w:r>
+    </w:p>
+    <w:p>
+      <w:pPr>
+        <w:rPr>
+          <w:sz w:val="24"/>
+          <w:szCs w:val="24"/>
+        </w:rPr>
+      </w:pPr>
+    </w:p>
+    <w:p>
+      <w:pPr>
+        <w:rPr>
+          <w:sz w:val="24"/>
+          <w:szCs w:val="24"/>
+        </w:rPr>
+      </w:pPr>
+      <w:r>
+        <w:rPr>
+          <w:sz w:val="24"/>
+          <w:szCs w:val="24"/>
+        </w:rPr>
+        <w:t xml:space="preserve">Per far si che un ordine sia pronto, un </w:t>
+      </w:r>
+      <w:r>
+        <w:rPr>
+          <w:b/>
+          <w:bCs/>
+          <w:sz w:val="24"/>
+          <w:szCs w:val="24"/>
+        </w:rPr>
+        <w:t>membro del personale</w:t>
+      </w:r>
+      <w:r>
+        <w:rPr>
+          <w:sz w:val="24"/>
+          <w:szCs w:val="24"/>
+        </w:rPr>
+        <w:t xml:space="preserve"> dovrà premere sull’icona a fianco all’ordine nella sezione </w:t>
+      </w:r>
+      <w:r>
+        <w:rPr>
+          <w:b/>
+          <w:bCs/>
+          <w:i/>
+          <w:iCs/>
+          <w:sz w:val="24"/>
+          <w:szCs w:val="24"/>
+        </w:rPr>
+        <w:t>‘Vedi Ordini’</w:t>
+      </w:r>
+      <w:r>
+        <w:rPr>
+          <w:sz w:val="24"/>
+          <w:szCs w:val="24"/>
+        </w:rPr>
+        <w:t xml:space="preserve"> per far sì che lo stato dell’ordine passi da </w:t>
+      </w:r>
+      <w:r>
+        <w:rPr>
+          <w:i/>
+          <w:iCs/>
+          <w:sz w:val="24"/>
+          <w:szCs w:val="24"/>
+        </w:rPr>
+        <w:t xml:space="preserve">‘In preparazione’ </w:t>
+      </w:r>
+      <w:r>
+        <w:rPr>
+          <w:sz w:val="24"/>
+          <w:szCs w:val="24"/>
+        </w:rPr>
+        <w:t xml:space="preserve">a </w:t>
+      </w:r>
+      <w:r>
+        <w:rPr>
+          <w:i/>
+          <w:iCs/>
+          <w:sz w:val="24"/>
+          <w:szCs w:val="24"/>
+        </w:rPr>
+        <w:t>‘Pronto’</w:t>
+      </w:r>
+      <w:r>
+        <w:rPr>
+          <w:sz w:val="24"/>
+          <w:szCs w:val="24"/>
+        </w:rPr>
+        <w:t>.</w:t>
+      </w:r>
+    </w:p>
+    <w:p>
+      <w:pPr>
+        <w:rPr>
+          <w:sz w:val="24"/>
+          <w:szCs w:val="24"/>
+        </w:rPr>
+      </w:pPr>
+    </w:p>
+    <w:p>
+      <w:pPr>
+        <w:rPr>
+          <w:sz w:val="24"/>
+        </w:rPr>
+      </w:pPr>
+      <w:r>
+        <w:rPr>
+          <w:sz w:val="24"/>
+          <w:szCs w:val="24"/>
+        </w:rPr>
+        <w:t xml:space="preserve">Un </w:t>
+      </w:r>
+      <w:r>
+        <w:rPr>
+          <w:b/>
+          <w:bCs/>
+          <w:sz w:val="24"/>
+          <w:szCs w:val="24"/>
+        </w:rPr>
+        <w:t>membro del personale</w:t>
+      </w:r>
+      <w:r>
+        <w:rPr>
+          <w:sz w:val="24"/>
+        </w:rPr>
+        <w:t xml:space="preserve"> può aggiungere un piatto che potrà essere selezionato da ordine quando un cliente effettuerà un ordine e verrà aggiunto nella sezione </w:t>
+      </w:r>
+      <w:r>
+        <w:rPr>
+          <w:i/>
+          <w:iCs/>
+          <w:sz w:val="24"/>
+        </w:rPr>
+        <w:t>‘Piatti’</w:t>
+      </w:r>
+      <w:r>
+        <w:rPr>
+          <w:sz w:val="24"/>
+        </w:rPr>
+        <w:t>. Per fare ciò dovrò inserire:</w:t>
       </w:r>
     </w:p>
     <w:p>
@@ -1757,41 +1830,93 @@
         <w:pStyle w:val="Paragrafoelenco"/>
         <w:numPr>
           <w:ilvl w:val="0"/>
-          <w:numId w:val="7"/>
+          <w:numId w:val="11"/>
         </w:numPr>
         <w:rPr>
           <w:sz w:val="24"/>
-          <w:szCs w:val="24"/>
-        </w:rPr>
-      </w:pPr>
-      <w:r>
-        <w:rPr>
-          <w:sz w:val="24"/>
-          <w:szCs w:val="24"/>
-        </w:rPr>
-        <w:t>CVV</w:t>
-      </w:r>
-      <w:r>
-        <w:rPr>
-          <w:sz w:val="24"/>
-          <w:szCs w:val="24"/>
-        </w:rPr>
-        <w:t xml:space="preserve"> (controllo che abbia esattamente 3 cifre)</w:t>
-      </w:r>
-    </w:p>
-    <w:p>
-      <w:pPr>
-        <w:rPr>
-          <w:sz w:val="24"/>
-          <w:szCs w:val="24"/>
-        </w:rPr>
-      </w:pPr>
-      <w:r>
-        <w:rPr>
-          <w:sz w:val="24"/>
-          <w:szCs w:val="24"/>
-        </w:rPr>
-        <w:t xml:space="preserve">Il </w:t>
+        </w:rPr>
+      </w:pPr>
+      <w:r>
+        <w:rPr>
+          <w:sz w:val="24"/>
+        </w:rPr>
+        <w:t>Nome*</w:t>
+      </w:r>
+    </w:p>
+    <w:p>
+      <w:pPr>
+        <w:pStyle w:val="Paragrafoelenco"/>
+        <w:numPr>
+          <w:ilvl w:val="0"/>
+          <w:numId w:val="11"/>
+        </w:numPr>
+        <w:rPr>
+          <w:sz w:val="24"/>
+        </w:rPr>
+      </w:pPr>
+      <w:r>
+        <w:rPr>
+          <w:sz w:val="24"/>
+        </w:rPr>
+        <w:t>Prezzo*</w:t>
+      </w:r>
+    </w:p>
+    <w:p>
+      <w:pPr>
+        <w:pStyle w:val="Paragrafoelenco"/>
+        <w:numPr>
+          <w:ilvl w:val="0"/>
+          <w:numId w:val="11"/>
+        </w:numPr>
+        <w:rPr>
+          <w:sz w:val="24"/>
+        </w:rPr>
+      </w:pPr>
+      <w:r>
+        <w:rPr>
+          <w:sz w:val="24"/>
+        </w:rPr>
+        <w:t>Ingredienti*</w:t>
+      </w:r>
+    </w:p>
+    <w:p>
+      <w:pPr>
+        <w:pStyle w:val="Paragrafoelenco"/>
+        <w:numPr>
+          <w:ilvl w:val="0"/>
+          <w:numId w:val="11"/>
+        </w:numPr>
+        <w:rPr>
+          <w:sz w:val="24"/>
+        </w:rPr>
+      </w:pPr>
+      <w:r>
+        <w:rPr>
+          <w:sz w:val="24"/>
+        </w:rPr>
+        <w:t>Immagine*</w:t>
+      </w:r>
+    </w:p>
+    <w:p>
+      <w:pPr>
+        <w:rPr>
+          <w:sz w:val="24"/>
+          <w:szCs w:val="24"/>
+        </w:rPr>
+      </w:pPr>
+      <w:r>
+        <w:rPr>
+          <w:sz w:val="24"/>
+          <w:szCs w:val="24"/>
+        </w:rPr>
+        <w:t>Un</w:t>
+      </w:r>
+      <w:r>
+        <w:rPr>
+          <w:sz w:val="24"/>
+          <w:szCs w:val="24"/>
+        </w:rPr>
+        <w:t xml:space="preserve"> </w:t>
       </w:r>
       <w:r>
         <w:rPr>
@@ -1800,45 +1925,6 @@
           <w:sz w:val="24"/>
           <w:szCs w:val="24"/>
         </w:rPr>
-        <w:t>pagamento</w:t>
-      </w:r>
-      <w:r>
-        <w:rPr>
-          <w:sz w:val="24"/>
-          <w:szCs w:val="24"/>
-        </w:rPr>
-        <w:t xml:space="preserve"> avviene in modo fittizio, ossia vengono solamente controllate le caratteristiche sopraelencate (in particolare che il cliente che effettua l’ordine sia anche il proprietario della carta e non possa utilizzare una carta intestata a qualcun altro). Si dà per scontato che la carta di credito abbia sufficiente denaro per elaborare il pagamento, quindi una volta inseriti correttamente i dati, viene registrato il pagamento del valore dell’ordine emesso.</w:t>
-      </w:r>
-    </w:p>
-    <w:p>
-      <w:pPr>
-        <w:rPr>
-          <w:sz w:val="24"/>
-          <w:szCs w:val="24"/>
-        </w:rPr>
-      </w:pPr>
-    </w:p>
-    <w:p>
-      <w:pPr>
-        <w:rPr>
-          <w:sz w:val="24"/>
-          <w:szCs w:val="24"/>
-        </w:rPr>
-      </w:pPr>
-      <w:r>
-        <w:rPr>
-          <w:sz w:val="24"/>
-          <w:szCs w:val="24"/>
-        </w:rPr>
-        <w:t xml:space="preserve">Un </w:t>
-      </w:r>
-      <w:r>
-        <w:rPr>
-          <w:b/>
-          <w:bCs/>
-          <w:sz w:val="24"/>
-          <w:szCs w:val="24"/>
-        </w:rPr>
         <w:t>utente</w:t>
       </w:r>
       <w:r>
@@ -1861,14 +1947,21 @@
           <w:sz w:val="24"/>
           <w:szCs w:val="24"/>
         </w:rPr>
-        <w:t>Inoltre, può cercare un piatto o una box con una ricerca testuale (nei titoli). La ricerca testuale potrà essere raffinata per prezzo (crescente/decrescente) o per nome (lessicograficamente).</w:t>
-      </w:r>
-      <w:r>
-        <w:rPr>
-          <w:sz w:val="24"/>
-          <w:szCs w:val="24"/>
-        </w:rPr>
-        <w:t xml:space="preserve"> </w:t>
+        <w:t xml:space="preserve">Inoltre, può cercare un piatto </w:t>
+      </w:r>
+      <w:r>
+        <w:rPr>
+          <w:sz w:val="24"/>
+          <w:szCs w:val="24"/>
+        </w:rPr>
+        <w:t xml:space="preserve">o degli ingredienti del piatto </w:t>
+      </w:r>
+      <w:r>
+        <w:rPr>
+          <w:sz w:val="24"/>
+          <w:szCs w:val="24"/>
+        </w:rPr>
+        <w:t xml:space="preserve">con una ricerca testuale (nei titoli). </w:t>
       </w:r>
     </w:p>
     <w:p>
@@ -1912,7 +2005,7 @@
 </file>
 
 <file path=word/endnotes.xml><?xml version="1.0" encoding="utf-8"?>
-<w:endnotes xmlns:wpc="http://schemas.microsoft.com/office/word/2010/wordprocessingCanvas" xmlns:cx="http://schemas.microsoft.com/office/drawing/2014/chartex" xmlns:cx1="http://schemas.microsoft.com/office/drawing/2015/9/8/chartex" xmlns:cx2="http://schemas.microsoft.com/office/drawing/2015/10/21/chartex" xmlns:cx3="http://schemas.microsoft.com/office/drawing/2016/5/9/chartex" xmlns:cx4="http://schemas.microsoft.com/office/drawing/2016/5/10/chartex" xmlns:cx5="http://schemas.microsoft.com/office/drawing/2016/5/11/chartex" xmlns:cx6="http://schemas.microsoft.com/office/drawing/2016/5/12/chartex" xmlns:cx7="http://schemas.microsoft.com/office/drawing/2016/5/13/chartex" xmlns:cx8="http://schemas.microsoft.com/office/drawing/2016/5/14/chartex" xmlns:mc="http://schemas.openxmlformats.org/markup-compatibility/2006" xmlns:aink="http://schemas.microsoft.com/office/drawing/2016/ink" xmlns:am3d="http://schemas.microsoft.com/office/drawing/2017/model3d" xmlns:o="urn:schemas-microsoft-com:office:office" xmlns:r="http://schemas.openxmlformats.org/officeDocument/2006/relationships" xmlns:m="http://schemas.openxmlformats.org/officeDocument/2006/math" xmlns:v="urn:schemas-microsoft-com:vml" xmlns:wp14="http://schemas.microsoft.com/office/word/2010/wordprocessingDrawing" xmlns:wp="http://schemas.openxmlformats.org/drawingml/2006/wordprocessingDrawing" xmlns:w10="urn:schemas-microsoft-com:office:word" xmlns:w="http://schemas.openxmlformats.org/wordprocessingml/2006/main" xmlns:w14="http://schemas.microsoft.com/office/word/2010/wordml" xmlns:w15="http://schemas.microsoft.com/office/word/2012/wordml" xmlns:w16cex="http://schemas.microsoft.com/office/word/2018/wordml/cex" xmlns:w16cid="http://schemas.microsoft.com/office/word/2016/wordml/cid" xmlns:w16="http://schemas.microsoft.com/office/word/2018/wordml" xmlns:w16se="http://schemas.microsoft.com/office/word/2015/wordml/symex" xmlns:wpg="http://schemas.microsoft.com/office/word/2010/wordprocessingGroup" xmlns:wpi="http://schemas.microsoft.com/office/word/2010/wordprocessingInk" xmlns:wne="http://schemas.microsoft.com/office/word/2006/wordml" xmlns:wps="http://schemas.microsoft.com/office/word/2010/wordprocessingShape" mc:Ignorable="w14 w15 w16se w16cid w16 w16cex wp14">
+<w:endnotes xmlns:wpc="http://schemas.microsoft.com/office/word/2010/wordprocessingCanvas" xmlns:cx="http://schemas.microsoft.com/office/drawing/2014/chartex" xmlns:cx1="http://schemas.microsoft.com/office/drawing/2015/9/8/chartex" xmlns:cx2="http://schemas.microsoft.com/office/drawing/2015/10/21/chartex" xmlns:cx3="http://schemas.microsoft.com/office/drawing/2016/5/9/chartex" xmlns:cx4="http://schemas.microsoft.com/office/drawing/2016/5/10/chartex" xmlns:cx5="http://schemas.microsoft.com/office/drawing/2016/5/11/chartex" xmlns:cx6="http://schemas.microsoft.com/office/drawing/2016/5/12/chartex" xmlns:cx7="http://schemas.microsoft.com/office/drawing/2016/5/13/chartex" xmlns:cx8="http://schemas.microsoft.com/office/drawing/2016/5/14/chartex" xmlns:mc="http://schemas.openxmlformats.org/markup-compatibility/2006" xmlns:aink="http://schemas.microsoft.com/office/drawing/2016/ink" xmlns:am3d="http://schemas.microsoft.com/office/drawing/2017/model3d" xmlns:o="urn:schemas-microsoft-com:office:office" xmlns:r="http://schemas.openxmlformats.org/officeDocument/2006/relationships" xmlns:m="http://schemas.openxmlformats.org/officeDocument/2006/math" xmlns:v="urn:schemas-microsoft-com:vml" xmlns:wp14="http://schemas.microsoft.com/office/word/2010/wordprocessingDrawing" xmlns:wp="http://schemas.openxmlformats.org/drawingml/2006/wordprocessingDrawing" xmlns:w10="urn:schemas-microsoft-com:office:word" xmlns:w="http://schemas.openxmlformats.org/wordprocessingml/2006/main" xmlns:w14="http://schemas.microsoft.com/office/word/2010/wordml" xmlns:w15="http://schemas.microsoft.com/office/word/2012/wordml" xmlns:w16cex="http://schemas.microsoft.com/office/word/2018/wordml/cex" xmlns:w16cid="http://schemas.microsoft.com/office/word/2016/wordml/cid" xmlns:w16="http://schemas.microsoft.com/office/word/2018/wordml" xmlns:w16sdtdh="http://schemas.microsoft.com/office/word/2020/wordml/sdtdatahash" xmlns:w16se="http://schemas.microsoft.com/office/word/2015/wordml/symex" xmlns:wpg="http://schemas.microsoft.com/office/word/2010/wordprocessingGroup" xmlns:wpi="http://schemas.microsoft.com/office/word/2010/wordprocessingInk" xmlns:wne="http://schemas.microsoft.com/office/word/2006/wordml" xmlns:wps="http://schemas.microsoft.com/office/word/2010/wordprocessingShape" mc:Ignorable="w14 w15 w16se w16cid w16 w16cex w16sdtdh wp14">
   <w:endnote w:type="separator" w:id="-1">
     <w:p>
       <w:pPr>
@@ -1937,7 +2030,7 @@
 </file>
 
 <file path=word/footnotes.xml><?xml version="1.0" encoding="utf-8"?>
-<w:footnotes xmlns:wpc="http://schemas.microsoft.com/office/word/2010/wordprocessingCanvas" xmlns:cx="http://schemas.microsoft.com/office/drawing/2014/chartex" xmlns:cx1="http://schemas.microsoft.com/office/drawing/2015/9/8/chartex" xmlns:cx2="http://schemas.microsoft.com/office/drawing/2015/10/21/chartex" xmlns:cx3="http://schemas.microsoft.com/office/drawing/2016/5/9/chartex" xmlns:cx4="http://schemas.microsoft.com/office/drawing/2016/5/10/chartex" xmlns:cx5="http://schemas.microsoft.com/office/drawing/2016/5/11/chartex" xmlns:cx6="http://schemas.microsoft.com/office/drawing/2016/5/12/chartex" xmlns:cx7="http://schemas.microsoft.com/office/drawing/2016/5/13/chartex" xmlns:cx8="http://schemas.microsoft.com/office/drawing/2016/5/14/chartex" xmlns:mc="http://schemas.openxmlformats.org/markup-compatibility/2006" xmlns:aink="http://schemas.microsoft.com/office/drawing/2016/ink" xmlns:am3d="http://schemas.microsoft.com/office/drawing/2017/model3d" xmlns:o="urn:schemas-microsoft-com:office:office" xmlns:r="http://schemas.openxmlformats.org/officeDocument/2006/relationships" xmlns:m="http://schemas.openxmlformats.org/officeDocument/2006/math" xmlns:v="urn:schemas-microsoft-com:vml" xmlns:wp14="http://schemas.microsoft.com/office/word/2010/wordprocessingDrawing" xmlns:wp="http://schemas.openxmlformats.org/drawingml/2006/wordprocessingDrawing" xmlns:w10="urn:schemas-microsoft-com:office:word" xmlns:w="http://schemas.openxmlformats.org/wordprocessingml/2006/main" xmlns:w14="http://schemas.microsoft.com/office/word/2010/wordml" xmlns:w15="http://schemas.microsoft.com/office/word/2012/wordml" xmlns:w16cex="http://schemas.microsoft.com/office/word/2018/wordml/cex" xmlns:w16cid="http://schemas.microsoft.com/office/word/2016/wordml/cid" xmlns:w16="http://schemas.microsoft.com/office/word/2018/wordml" xmlns:w16se="http://schemas.microsoft.com/office/word/2015/wordml/symex" xmlns:wpg="http://schemas.microsoft.com/office/word/2010/wordprocessingGroup" xmlns:wpi="http://schemas.microsoft.com/office/word/2010/wordprocessingInk" xmlns:wne="http://schemas.microsoft.com/office/word/2006/wordml" xmlns:wps="http://schemas.microsoft.com/office/word/2010/wordprocessingShape" mc:Ignorable="w14 w15 w16se w16cid w16 w16cex wp14">
+<w:footnotes xmlns:wpc="http://schemas.microsoft.com/office/word/2010/wordprocessingCanvas" xmlns:cx="http://schemas.microsoft.com/office/drawing/2014/chartex" xmlns:cx1="http://schemas.microsoft.com/office/drawing/2015/9/8/chartex" xmlns:cx2="http://schemas.microsoft.com/office/drawing/2015/10/21/chartex" xmlns:cx3="http://schemas.microsoft.com/office/drawing/2016/5/9/chartex" xmlns:cx4="http://schemas.microsoft.com/office/drawing/2016/5/10/chartex" xmlns:cx5="http://schemas.microsoft.com/office/drawing/2016/5/11/chartex" xmlns:cx6="http://schemas.microsoft.com/office/drawing/2016/5/12/chartex" xmlns:cx7="http://schemas.microsoft.com/office/drawing/2016/5/13/chartex" xmlns:cx8="http://schemas.microsoft.com/office/drawing/2016/5/14/chartex" xmlns:mc="http://schemas.openxmlformats.org/markup-compatibility/2006" xmlns:aink="http://schemas.microsoft.com/office/drawing/2016/ink" xmlns:am3d="http://schemas.microsoft.com/office/drawing/2017/model3d" xmlns:o="urn:schemas-microsoft-com:office:office" xmlns:r="http://schemas.openxmlformats.org/officeDocument/2006/relationships" xmlns:m="http://schemas.openxmlformats.org/officeDocument/2006/math" xmlns:v="urn:schemas-microsoft-com:vml" xmlns:wp14="http://schemas.microsoft.com/office/word/2010/wordprocessingDrawing" xmlns:wp="http://schemas.openxmlformats.org/drawingml/2006/wordprocessingDrawing" xmlns:w10="urn:schemas-microsoft-com:office:word" xmlns:w="http://schemas.openxmlformats.org/wordprocessingml/2006/main" xmlns:w14="http://schemas.microsoft.com/office/word/2010/wordml" xmlns:w15="http://schemas.microsoft.com/office/word/2012/wordml" xmlns:w16cex="http://schemas.microsoft.com/office/word/2018/wordml/cex" xmlns:w16cid="http://schemas.microsoft.com/office/word/2016/wordml/cid" xmlns:w16="http://schemas.microsoft.com/office/word/2018/wordml" xmlns:w16sdtdh="http://schemas.microsoft.com/office/word/2020/wordml/sdtdatahash" xmlns:w16se="http://schemas.microsoft.com/office/word/2015/wordml/symex" xmlns:wpg="http://schemas.microsoft.com/office/word/2010/wordprocessingGroup" xmlns:wpi="http://schemas.microsoft.com/office/word/2010/wordprocessingInk" xmlns:wne="http://schemas.microsoft.com/office/word/2006/wordml" xmlns:wps="http://schemas.microsoft.com/office/word/2010/wordprocessingShape" mc:Ignorable="w14 w15 w16se w16cid w16 w16cex w16sdtdh wp14">
   <w:footnote w:type="separator" w:id="-1">
     <w:p>
       <w:pPr>
@@ -1962,7 +2055,7 @@
 </file>
 
 <file path=word/header1.xml><?xml version="1.0" encoding="utf-8"?>
-<w:hdr xmlns:wpc="http://schemas.microsoft.com/office/word/2010/wordprocessingCanvas" xmlns:cx="http://schemas.microsoft.com/office/drawing/2014/chartex" xmlns:cx1="http://schemas.microsoft.com/office/drawing/2015/9/8/chartex" xmlns:cx2="http://schemas.microsoft.com/office/drawing/2015/10/21/chartex" xmlns:cx3="http://schemas.microsoft.com/office/drawing/2016/5/9/chartex" xmlns:cx4="http://schemas.microsoft.com/office/drawing/2016/5/10/chartex" xmlns:cx5="http://schemas.microsoft.com/office/drawing/2016/5/11/chartex" xmlns:cx6="http://schemas.microsoft.com/office/drawing/2016/5/12/chartex" xmlns:cx7="http://schemas.microsoft.com/office/drawing/2016/5/13/chartex" xmlns:cx8="http://schemas.microsoft.com/office/drawing/2016/5/14/chartex" xmlns:mc="http://schemas.openxmlformats.org/markup-compatibility/2006" xmlns:aink="http://schemas.microsoft.com/office/drawing/2016/ink" xmlns:am3d="http://schemas.microsoft.com/office/drawing/2017/model3d" xmlns:o="urn:schemas-microsoft-com:office:office" xmlns:r="http://schemas.openxmlformats.org/officeDocument/2006/relationships" xmlns:m="http://schemas.openxmlformats.org/officeDocument/2006/math" xmlns:v="urn:schemas-microsoft-com:vml" xmlns:wp14="http://schemas.microsoft.com/office/word/2010/wordprocessingDrawing" xmlns:wp="http://schemas.openxmlformats.org/drawingml/2006/wordprocessingDrawing" xmlns:w10="urn:schemas-microsoft-com:office:word" xmlns:w="http://schemas.openxmlformats.org/wordprocessingml/2006/main" xmlns:w14="http://schemas.microsoft.com/office/word/2010/wordml" xmlns:w15="http://schemas.microsoft.com/office/word/2012/wordml" xmlns:w16cex="http://schemas.microsoft.com/office/word/2018/wordml/cex" xmlns:w16cid="http://schemas.microsoft.com/office/word/2016/wordml/cid" xmlns:w16="http://schemas.microsoft.com/office/word/2018/wordml" xmlns:w16se="http://schemas.microsoft.com/office/word/2015/wordml/symex" xmlns:wpg="http://schemas.microsoft.com/office/word/2010/wordprocessingGroup" xmlns:wpi="http://schemas.microsoft.com/office/word/2010/wordprocessingInk" xmlns:wne="http://schemas.microsoft.com/office/word/2006/wordml" xmlns:wps="http://schemas.microsoft.com/office/word/2010/wordprocessingShape" mc:Ignorable="w14 w15 w16se w16cid w16 w16cex wp14">
+<w:hdr xmlns:wpc="http://schemas.microsoft.com/office/word/2010/wordprocessingCanvas" xmlns:cx="http://schemas.microsoft.com/office/drawing/2014/chartex" xmlns:cx1="http://schemas.microsoft.com/office/drawing/2015/9/8/chartex" xmlns:cx2="http://schemas.microsoft.com/office/drawing/2015/10/21/chartex" xmlns:cx3="http://schemas.microsoft.com/office/drawing/2016/5/9/chartex" xmlns:cx4="http://schemas.microsoft.com/office/drawing/2016/5/10/chartex" xmlns:cx5="http://schemas.microsoft.com/office/drawing/2016/5/11/chartex" xmlns:cx6="http://schemas.microsoft.com/office/drawing/2016/5/12/chartex" xmlns:cx7="http://schemas.microsoft.com/office/drawing/2016/5/13/chartex" xmlns:cx8="http://schemas.microsoft.com/office/drawing/2016/5/14/chartex" xmlns:mc="http://schemas.openxmlformats.org/markup-compatibility/2006" xmlns:aink="http://schemas.microsoft.com/office/drawing/2016/ink" xmlns:am3d="http://schemas.microsoft.com/office/drawing/2017/model3d" xmlns:o="urn:schemas-microsoft-com:office:office" xmlns:r="http://schemas.openxmlformats.org/officeDocument/2006/relationships" xmlns:m="http://schemas.openxmlformats.org/officeDocument/2006/math" xmlns:v="urn:schemas-microsoft-com:vml" xmlns:wp14="http://schemas.microsoft.com/office/word/2010/wordprocessingDrawing" xmlns:wp="http://schemas.openxmlformats.org/drawingml/2006/wordprocessingDrawing" xmlns:w10="urn:schemas-microsoft-com:office:word" xmlns:w="http://schemas.openxmlformats.org/wordprocessingml/2006/main" xmlns:w14="http://schemas.microsoft.com/office/word/2010/wordml" xmlns:w15="http://schemas.microsoft.com/office/word/2012/wordml" xmlns:w16cex="http://schemas.microsoft.com/office/word/2018/wordml/cex" xmlns:w16cid="http://schemas.microsoft.com/office/word/2016/wordml/cid" xmlns:w16="http://schemas.microsoft.com/office/word/2018/wordml" xmlns:w16sdtdh="http://schemas.microsoft.com/office/word/2020/wordml/sdtdatahash" xmlns:w16se="http://schemas.microsoft.com/office/word/2015/wordml/symex" xmlns:wpg="http://schemas.microsoft.com/office/word/2010/wordprocessingGroup" xmlns:wpi="http://schemas.microsoft.com/office/word/2010/wordprocessingInk" xmlns:wne="http://schemas.microsoft.com/office/word/2006/wordml" xmlns:wps="http://schemas.microsoft.com/office/word/2010/wordprocessingShape" mc:Ignorable="w14 w15 w16se w16cid w16 w16cex w16sdtdh wp14">
   <w:p>
     <w:pPr>
       <w:pStyle w:val="Intestazione"/>
@@ -1972,7 +2065,7 @@
 </file>
 
 <file path=word/numbering.xml><?xml version="1.0" encoding="utf-8"?>
-<w:numbering xmlns:wpc="http://schemas.microsoft.com/office/word/2010/wordprocessingCanvas" xmlns:cx="http://schemas.microsoft.com/office/drawing/2014/chartex" xmlns:cx1="http://schemas.microsoft.com/office/drawing/2015/9/8/chartex" xmlns:cx2="http://schemas.microsoft.com/office/drawing/2015/10/21/chartex" xmlns:cx3="http://schemas.microsoft.com/office/drawing/2016/5/9/chartex" xmlns:cx4="http://schemas.microsoft.com/office/drawing/2016/5/10/chartex" xmlns:cx5="http://schemas.microsoft.com/office/drawing/2016/5/11/chartex" xmlns:cx6="http://schemas.microsoft.com/office/drawing/2016/5/12/chartex" xmlns:cx7="http://schemas.microsoft.com/office/drawing/2016/5/13/chartex" xmlns:cx8="http://schemas.microsoft.com/office/drawing/2016/5/14/chartex" xmlns:mc="http://schemas.openxmlformats.org/markup-compatibility/2006" xmlns:aink="http://schemas.microsoft.com/office/drawing/2016/ink" xmlns:am3d="http://schemas.microsoft.com/office/drawing/2017/model3d" xmlns:o="urn:schemas-microsoft-com:office:office" xmlns:r="http://schemas.openxmlformats.org/officeDocument/2006/relationships" xmlns:m="http://schemas.openxmlformats.org/officeDocument/2006/math" xmlns:v="urn:schemas-microsoft-com:vml" xmlns:wp14="http://schemas.microsoft.com/office/word/2010/wordprocessingDrawing" xmlns:wp="http://schemas.openxmlformats.org/drawingml/2006/wordprocessingDrawing" xmlns:w10="urn:schemas-microsoft-com:office:word" xmlns:w="http://schemas.openxmlformats.org/wordprocessingml/2006/main" xmlns:w14="http://schemas.microsoft.com/office/word/2010/wordml" xmlns:w15="http://schemas.microsoft.com/office/word/2012/wordml" xmlns:w16cex="http://schemas.microsoft.com/office/word/2018/wordml/cex" xmlns:w16cid="http://schemas.microsoft.com/office/word/2016/wordml/cid" xmlns:w16="http://schemas.microsoft.com/office/word/2018/wordml" xmlns:w16se="http://schemas.microsoft.com/office/word/2015/wordml/symex" xmlns:wpg="http://schemas.microsoft.com/office/word/2010/wordprocessingGroup" xmlns:wpi="http://schemas.microsoft.com/office/word/2010/wordprocessingInk" xmlns:wne="http://schemas.microsoft.com/office/word/2006/wordml" xmlns:wps="http://schemas.microsoft.com/office/word/2010/wordprocessingShape" mc:Ignorable="w14 w15 w16se w16cid w16 w16cex wp14">
+<w:numbering xmlns:wpc="http://schemas.microsoft.com/office/word/2010/wordprocessingCanvas" xmlns:cx="http://schemas.microsoft.com/office/drawing/2014/chartex" xmlns:cx1="http://schemas.microsoft.com/office/drawing/2015/9/8/chartex" xmlns:cx2="http://schemas.microsoft.com/office/drawing/2015/10/21/chartex" xmlns:cx3="http://schemas.microsoft.com/office/drawing/2016/5/9/chartex" xmlns:cx4="http://schemas.microsoft.com/office/drawing/2016/5/10/chartex" xmlns:cx5="http://schemas.microsoft.com/office/drawing/2016/5/11/chartex" xmlns:cx6="http://schemas.microsoft.com/office/drawing/2016/5/12/chartex" xmlns:cx7="http://schemas.microsoft.com/office/drawing/2016/5/13/chartex" xmlns:cx8="http://schemas.microsoft.com/office/drawing/2016/5/14/chartex" xmlns:mc="http://schemas.openxmlformats.org/markup-compatibility/2006" xmlns:aink="http://schemas.microsoft.com/office/drawing/2016/ink" xmlns:am3d="http://schemas.microsoft.com/office/drawing/2017/model3d" xmlns:o="urn:schemas-microsoft-com:office:office" xmlns:r="http://schemas.openxmlformats.org/officeDocument/2006/relationships" xmlns:m="http://schemas.openxmlformats.org/officeDocument/2006/math" xmlns:v="urn:schemas-microsoft-com:vml" xmlns:wp14="http://schemas.microsoft.com/office/word/2010/wordprocessingDrawing" xmlns:wp="http://schemas.openxmlformats.org/drawingml/2006/wordprocessingDrawing" xmlns:w10="urn:schemas-microsoft-com:office:word" xmlns:w="http://schemas.openxmlformats.org/wordprocessingml/2006/main" xmlns:w14="http://schemas.microsoft.com/office/word/2010/wordml" xmlns:w15="http://schemas.microsoft.com/office/word/2012/wordml" xmlns:w16cex="http://schemas.microsoft.com/office/word/2018/wordml/cex" xmlns:w16cid="http://schemas.microsoft.com/office/word/2016/wordml/cid" xmlns:w16="http://schemas.microsoft.com/office/word/2018/wordml" xmlns:w16sdtdh="http://schemas.microsoft.com/office/word/2020/wordml/sdtdatahash" xmlns:w16se="http://schemas.microsoft.com/office/word/2015/wordml/symex" xmlns:wpg="http://schemas.microsoft.com/office/word/2010/wordprocessingGroup" xmlns:wpi="http://schemas.microsoft.com/office/word/2010/wordprocessingInk" xmlns:wne="http://schemas.microsoft.com/office/word/2006/wordml" xmlns:wps="http://schemas.microsoft.com/office/word/2010/wordprocessingShape" mc:Ignorable="w14 w15 w16se w16cid w16 w16cex w16sdtdh wp14">
   <w:abstractNum w:abstractNumId="0" w15:restartNumberingAfterBreak="0">
     <w:nsid w:val="0AEB0E86"/>
     <w:multiLevelType w:val="hybridMultilevel"/>
@@ -2200,6 +2293,119 @@
     </w:lvl>
   </w:abstractNum>
   <w:abstractNum w:abstractNumId="2" w15:restartNumberingAfterBreak="0">
+    <w:nsid w:val="2FAB6062"/>
+    <w:multiLevelType w:val="hybridMultilevel"/>
+    <w:tmpl w:val="A09C2FE0"/>
+    <w:lvl w:ilvl="0" w:tplc="04100001">
+      <w:start w:val="1"/>
+      <w:numFmt w:val="bullet"/>
+      <w:lvlText w:val=""/>
+      <w:lvlJc w:val="left"/>
+      <w:pPr>
+        <w:ind w:left="720" w:hanging="360"/>
+      </w:pPr>
+      <w:rPr>
+        <w:rFonts w:ascii="Symbol" w:hAnsi="Symbol" w:hint="default"/>
+      </w:rPr>
+    </w:lvl>
+    <w:lvl w:ilvl="1" w:tplc="04100003" w:tentative="1">
+      <w:start w:val="1"/>
+      <w:numFmt w:val="bullet"/>
+      <w:lvlText w:val="o"/>
+      <w:lvlJc w:val="left"/>
+      <w:pPr>
+        <w:ind w:left="1440" w:hanging="360"/>
+      </w:pPr>
+      <w:rPr>
+        <w:rFonts w:ascii="Courier New" w:hAnsi="Courier New" w:cs="Courier New" w:hint="default"/>
+      </w:rPr>
+    </w:lvl>
+    <w:lvl w:ilvl="2" w:tplc="04100005" w:tentative="1">
+      <w:start w:val="1"/>
+      <w:numFmt w:val="bullet"/>
+      <w:lvlText w:val=""/>
+      <w:lvlJc w:val="left"/>
+      <w:pPr>
+        <w:ind w:left="2160" w:hanging="360"/>
+      </w:pPr>
+      <w:rPr>
+        <w:rFonts w:ascii="Wingdings" w:hAnsi="Wingdings" w:hint="default"/>
+      </w:rPr>
+    </w:lvl>
+    <w:lvl w:ilvl="3" w:tplc="04100001" w:tentative="1">
+      <w:start w:val="1"/>
+      <w:numFmt w:val="bullet"/>
+      <w:lvlText w:val=""/>
+      <w:lvlJc w:val="left"/>
+      <w:pPr>
+        <w:ind w:left="2880" w:hanging="360"/>
+      </w:pPr>
+      <w:rPr>
+        <w:rFonts w:ascii="Symbol" w:hAnsi="Symbol" w:hint="default"/>
+      </w:rPr>
+    </w:lvl>
+    <w:lvl w:ilvl="4" w:tplc="04100003" w:tentative="1">
+      <w:start w:val="1"/>
+      <w:numFmt w:val="bullet"/>
+      <w:lvlText w:val="o"/>
+      <w:lvlJc w:val="left"/>
+      <w:pPr>
+        <w:ind w:left="3600" w:hanging="360"/>
+      </w:pPr>
+      <w:rPr>
+        <w:rFonts w:ascii="Courier New" w:hAnsi="Courier New" w:cs="Courier New" w:hint="default"/>
+      </w:rPr>
+    </w:lvl>
+    <w:lvl w:ilvl="5" w:tplc="04100005" w:tentative="1">
+      <w:start w:val="1"/>
+      <w:numFmt w:val="bullet"/>
+      <w:lvlText w:val=""/>
+      <w:lvlJc w:val="left"/>
+      <w:pPr>
+        <w:ind w:left="4320" w:hanging="360"/>
+      </w:pPr>
+      <w:rPr>
+        <w:rFonts w:ascii="Wingdings" w:hAnsi="Wingdings" w:hint="default"/>
+      </w:rPr>
+    </w:lvl>
+    <w:lvl w:ilvl="6" w:tplc="04100001" w:tentative="1">
+      <w:start w:val="1"/>
+      <w:numFmt w:val="bullet"/>
+      <w:lvlText w:val=""/>
+      <w:lvlJc w:val="left"/>
+      <w:pPr>
+        <w:ind w:left="5040" w:hanging="360"/>
+      </w:pPr>
+      <w:rPr>
+        <w:rFonts w:ascii="Symbol" w:hAnsi="Symbol" w:hint="default"/>
+      </w:rPr>
+    </w:lvl>
+    <w:lvl w:ilvl="7" w:tplc="04100003" w:tentative="1">
+      <w:start w:val="1"/>
+      <w:numFmt w:val="bullet"/>
+      <w:lvlText w:val="o"/>
+      <w:lvlJc w:val="left"/>
+      <w:pPr>
+        <w:ind w:left="5760" w:hanging="360"/>
+      </w:pPr>
+      <w:rPr>
+        <w:rFonts w:ascii="Courier New" w:hAnsi="Courier New" w:cs="Courier New" w:hint="default"/>
+      </w:rPr>
+    </w:lvl>
+    <w:lvl w:ilvl="8" w:tplc="04100005" w:tentative="1">
+      <w:start w:val="1"/>
+      <w:numFmt w:val="bullet"/>
+      <w:lvlText w:val=""/>
+      <w:lvlJc w:val="left"/>
+      <w:pPr>
+        <w:ind w:left="6480" w:hanging="360"/>
+      </w:pPr>
+      <w:rPr>
+        <w:rFonts w:ascii="Wingdings" w:hAnsi="Wingdings" w:hint="default"/>
+      </w:rPr>
+    </w:lvl>
+  </w:abstractNum>
+  <w:abstractNum w:abstractNumId="3" w15:restartNumberingAfterBreak="0">
     <w:nsid w:val="3F317D7B"/>
     <w:multiLevelType w:val="hybridMultilevel"/>
     <w:tmpl w:val="2B0CCE02"/>
@@ -2312,7 +2518,7 @@
       </w:rPr>
     </w:lvl>
   </w:abstractNum>
-  <w:abstractNum w:abstractNumId="3" w15:restartNumberingAfterBreak="0">
+  <w:abstractNum w:abstractNumId="4" w15:restartNumberingAfterBreak="0">
     <w:nsid w:val="52641C95"/>
     <w:multiLevelType w:val="hybridMultilevel"/>
     <w:tmpl w:val="64CA1340"/>
@@ -2425,7 +2631,7 @@
       </w:rPr>
     </w:lvl>
   </w:abstractNum>
-  <w:abstractNum w:abstractNumId="4" w15:restartNumberingAfterBreak="0">
+  <w:abstractNum w:abstractNumId="5" w15:restartNumberingAfterBreak="0">
     <w:nsid w:val="5D862AD2"/>
     <w:multiLevelType w:val="hybridMultilevel"/>
     <w:tmpl w:val="0B806CF2"/>
@@ -2538,7 +2744,7 @@
       </w:rPr>
     </w:lvl>
   </w:abstractNum>
-  <w:abstractNum w:abstractNumId="5" w15:restartNumberingAfterBreak="0">
+  <w:abstractNum w:abstractNumId="6" w15:restartNumberingAfterBreak="0">
     <w:nsid w:val="60055DFC"/>
     <w:multiLevelType w:val="hybridMultilevel"/>
     <w:tmpl w:val="AD4AA658"/>
@@ -2624,7 +2830,7 @@
       </w:pPr>
     </w:lvl>
   </w:abstractNum>
-  <w:abstractNum w:abstractNumId="6" w15:restartNumberingAfterBreak="0">
+  <w:abstractNum w:abstractNumId="7" w15:restartNumberingAfterBreak="0">
     <w:nsid w:val="62A47562"/>
     <w:multiLevelType w:val="hybridMultilevel"/>
     <w:tmpl w:val="229C33F4"/>
@@ -2737,7 +2943,7 @@
       </w:rPr>
     </w:lvl>
   </w:abstractNum>
-  <w:abstractNum w:abstractNumId="7" w15:restartNumberingAfterBreak="0">
+  <w:abstractNum w:abstractNumId="8" w15:restartNumberingAfterBreak="0">
     <w:nsid w:val="653F6DCC"/>
     <w:multiLevelType w:val="hybridMultilevel"/>
     <w:tmpl w:val="7EFAB32C"/>
@@ -2850,7 +3056,7 @@
       </w:rPr>
     </w:lvl>
   </w:abstractNum>
-  <w:abstractNum w:abstractNumId="8" w15:restartNumberingAfterBreak="0">
+  <w:abstractNum w:abstractNumId="9" w15:restartNumberingAfterBreak="0">
     <w:nsid w:val="76F56545"/>
     <w:multiLevelType w:val="hybridMultilevel"/>
     <w:tmpl w:val="B9688070"/>
@@ -2936,7 +3142,7 @@
       </w:pPr>
     </w:lvl>
   </w:abstractNum>
-  <w:abstractNum w:abstractNumId="9" w15:restartNumberingAfterBreak="0">
+  <w:abstractNum w:abstractNumId="10" w15:restartNumberingAfterBreak="0">
     <w:nsid w:val="79306C4B"/>
     <w:multiLevelType w:val="hybridMultilevel"/>
     <w:tmpl w:val="AD7E6BA8"/>
@@ -3050,40 +3256,43 @@
     </w:lvl>
   </w:abstractNum>
   <w:num w:numId="1">
+    <w:abstractNumId w:val="6"/>
+  </w:num>
+  <w:num w:numId="2">
+    <w:abstractNumId w:val="9"/>
+  </w:num>
+  <w:num w:numId="3">
+    <w:abstractNumId w:val="8"/>
+  </w:num>
+  <w:num w:numId="4">
     <w:abstractNumId w:val="5"/>
   </w:num>
-  <w:num w:numId="2">
-    <w:abstractNumId w:val="8"/>
+  <w:num w:numId="5">
+    <w:abstractNumId w:val="3"/>
   </w:num>
-  <w:num w:numId="3">
-    <w:abstractNumId w:val="7"/>
-  </w:num>
-  <w:num w:numId="4">
+  <w:num w:numId="6">
     <w:abstractNumId w:val="4"/>
   </w:num>
-  <w:num w:numId="5">
-    <w:abstractNumId w:val="2"/>
-  </w:num>
-  <w:num w:numId="6">
-    <w:abstractNumId w:val="3"/>
-  </w:num>
   <w:num w:numId="7">
-    <w:abstractNumId w:val="9"/>
+    <w:abstractNumId w:val="10"/>
   </w:num>
   <w:num w:numId="8">
     <w:abstractNumId w:val="0"/>
   </w:num>
   <w:num w:numId="9">
-    <w:abstractNumId w:val="6"/>
+    <w:abstractNumId w:val="7"/>
   </w:num>
   <w:num w:numId="10">
     <w:abstractNumId w:val="1"/>
+  </w:num>
+  <w:num w:numId="11">
+    <w:abstractNumId w:val="2"/>
   </w:num>
 </w:numbering>
 </file>
 
 <file path=word/styles.xml><?xml version="1.0" encoding="utf-8"?>
-<w:styles xmlns:mc="http://schemas.openxmlformats.org/markup-compatibility/2006" xmlns:r="http://schemas.openxmlformats.org/officeDocument/2006/relationships" xmlns:w="http://schemas.openxmlformats.org/wordprocessingml/2006/main" xmlns:w14="http://schemas.microsoft.com/office/word/2010/wordml" xmlns:w15="http://schemas.microsoft.com/office/word/2012/wordml" xmlns:w16cex="http://schemas.microsoft.com/office/word/2018/wordml/cex" xmlns:w16cid="http://schemas.microsoft.com/office/word/2016/wordml/cid" xmlns:w16="http://schemas.microsoft.com/office/word/2018/wordml" xmlns:w16se="http://schemas.microsoft.com/office/word/2015/wordml/symex" mc:Ignorable="w14 w15 w16se w16cid w16 w16cex">
+<w:styles xmlns:mc="http://schemas.openxmlformats.org/markup-compatibility/2006" xmlns:r="http://schemas.openxmlformats.org/officeDocument/2006/relationships" xmlns:w="http://schemas.openxmlformats.org/wordprocessingml/2006/main" xmlns:w14="http://schemas.microsoft.com/office/word/2010/wordml" xmlns:w15="http://schemas.microsoft.com/office/word/2012/wordml" xmlns:w16cex="http://schemas.microsoft.com/office/word/2018/wordml/cex" xmlns:w16cid="http://schemas.microsoft.com/office/word/2016/wordml/cid" xmlns:w16="http://schemas.microsoft.com/office/word/2018/wordml" xmlns:w16sdtdh="http://schemas.microsoft.com/office/word/2020/wordml/sdtdatahash" xmlns:w16se="http://schemas.microsoft.com/office/word/2015/wordml/symex" mc:Ignorable="w14 w15 w16se w16cid w16 w16cex w16sdtdh">
   <w:docDefaults>
     <w:rPrDefault>
       <w:rPr>
@@ -3484,7 +3693,6 @@
   <w:style w:type="character" w:default="1" w:styleId="Carpredefinitoparagrafo">
     <w:name w:val="Default Paragraph Font"/>
     <w:uiPriority w:val="1"/>
-    <w:semiHidden/>
     <w:unhideWhenUsed/>
   </w:style>
   <w:style w:type="table" w:default="1" w:styleId="Tabellanormale">

</xml_diff>

<commit_message>
Refactoring globale, manca solo link al video yt e il video di yt stesso
</commit_message>
<xml_diff>
--- a/Marco_Ascia-RoadToSushi.docx
+++ b/Marco_Ascia-RoadToSushi.docx
@@ -469,7 +469,35 @@
           <w:sz w:val="24"/>
           <w:szCs w:val="24"/>
         </w:rPr>
-        <w:t>I clienti (coloro che si sono dovuti registrare per effettuare il primo ordine)</w:t>
+        <w:t xml:space="preserve">I clienti (coloro che si sono dovuti registrare per effettuare </w:t>
+      </w:r>
+      <w:r>
+        <w:rPr>
+          <w:sz w:val="24"/>
+          <w:szCs w:val="24"/>
+        </w:rPr>
+        <w:t xml:space="preserve">gli </w:t>
+      </w:r>
+      <w:r>
+        <w:rPr>
+          <w:sz w:val="24"/>
+          <w:szCs w:val="24"/>
+        </w:rPr>
+        <w:t>ordin</w:t>
+      </w:r>
+      <w:r>
+        <w:rPr>
+          <w:sz w:val="24"/>
+          <w:szCs w:val="24"/>
+        </w:rPr>
+        <w:t>i</w:t>
+      </w:r>
+      <w:r>
+        <w:rPr>
+          <w:sz w:val="24"/>
+          <w:szCs w:val="24"/>
+        </w:rPr>
+        <w:t>)</w:t>
       </w:r>
     </w:p>
     <w:p>
@@ -775,6 +803,13 @@
           <w:sz w:val="24"/>
           <w:szCs w:val="24"/>
         </w:rPr>
+        <w:tab/>
+      </w:r>
+      <w:r>
+        <w:rPr>
+          <w:sz w:val="24"/>
+          <w:szCs w:val="24"/>
+        </w:rPr>
         <w:sym w:font="Wingdings" w:char="F0E0"/>
       </w:r>
       <w:r>
@@ -816,6 +851,20 @@
           <w:sz w:val="24"/>
           <w:szCs w:val="24"/>
         </w:rPr>
+        <w:t xml:space="preserve">   </w:t>
+      </w:r>
+      <w:r>
+        <w:rPr>
+          <w:sz w:val="24"/>
+          <w:szCs w:val="24"/>
+        </w:rPr>
+        <w:tab/>
+      </w:r>
+      <w:r>
+        <w:rPr>
+          <w:sz w:val="24"/>
+          <w:szCs w:val="24"/>
+        </w:rPr>
         <w:sym w:font="Wingdings" w:char="F0E0"/>
       </w:r>
       <w:r>
@@ -857,6 +906,20 @@
           <w:sz w:val="24"/>
           <w:szCs w:val="24"/>
         </w:rPr>
+        <w:t xml:space="preserve"> </w:t>
+      </w:r>
+      <w:r>
+        <w:rPr>
+          <w:sz w:val="24"/>
+          <w:szCs w:val="24"/>
+        </w:rPr>
+        <w:tab/>
+      </w:r>
+      <w:r>
+        <w:rPr>
+          <w:sz w:val="24"/>
+          <w:szCs w:val="24"/>
+        </w:rPr>
         <w:sym w:font="Wingdings" w:char="F0E0"/>
       </w:r>
       <w:r>
@@ -1407,7 +1470,21 @@
           <w:sz w:val="24"/>
           <w:szCs w:val="24"/>
         </w:rPr>
-        <w:t xml:space="preserve">dell’ordine </w:t>
+        <w:t>dell’ordine</w:t>
+      </w:r>
+      <w:r>
+        <w:rPr>
+          <w:sz w:val="24"/>
+          <w:szCs w:val="24"/>
+        </w:rPr>
+        <w:t>*</w:t>
+      </w:r>
+      <w:r>
+        <w:rPr>
+          <w:sz w:val="24"/>
+          <w:szCs w:val="24"/>
+        </w:rPr>
+        <w:t xml:space="preserve"> </w:t>
       </w:r>
       <w:r>
         <w:rPr>
@@ -1520,6 +1597,13 @@
         </w:rPr>
         <w:t>sulla carta</w:t>
       </w:r>
+      <w:r>
+        <w:rPr>
+          <w:sz w:val="24"/>
+          <w:szCs w:val="24"/>
+        </w:rPr>
+        <w:t>*</w:t>
+      </w:r>
     </w:p>
     <w:p>
       <w:pPr>
@@ -1545,6 +1629,13 @@
           <w:sz w:val="24"/>
           <w:szCs w:val="24"/>
         </w:rPr>
+        <w:t>*</w:t>
+      </w:r>
+      <w:r>
+        <w:rPr>
+          <w:sz w:val="24"/>
+          <w:szCs w:val="24"/>
+        </w:rPr>
         <w:t xml:space="preserve"> (controllo che abbia esattamente 16 cifre)</w:t>
       </w:r>
     </w:p>
@@ -1565,7 +1656,34 @@
           <w:sz w:val="24"/>
           <w:szCs w:val="24"/>
         </w:rPr>
+        <w:t>Data di scadenza della carta* (controllo che sia dal mese corrente in avanti)</w:t>
+      </w:r>
+    </w:p>
+    <w:p>
+      <w:pPr>
+        <w:pStyle w:val="Paragrafoelenco"/>
+        <w:numPr>
+          <w:ilvl w:val="0"/>
+          <w:numId w:val="7"/>
+        </w:numPr>
+        <w:rPr>
+          <w:sz w:val="24"/>
+          <w:szCs w:val="24"/>
+        </w:rPr>
+      </w:pPr>
+      <w:r>
+        <w:rPr>
+          <w:sz w:val="24"/>
+          <w:szCs w:val="24"/>
+        </w:rPr>
         <w:t>CVV</w:t>
+      </w:r>
+      <w:r>
+        <w:rPr>
+          <w:sz w:val="24"/>
+          <w:szCs w:val="24"/>
+        </w:rPr>
+        <w:t>*</w:t>
       </w:r>
       <w:r>
         <w:rPr>
@@ -1808,7 +1926,19 @@
         <w:rPr>
           <w:sz w:val="24"/>
         </w:rPr>
-        <w:t xml:space="preserve"> può aggiungere un piatto che potrà essere selezionato da ordine quando un cliente effettuerà un ordine e verrà aggiunto nella sezione </w:t>
+        <w:t xml:space="preserve"> può aggiungere un piatto che potrà essere selezionato da </w:t>
+      </w:r>
+      <w:r>
+        <w:rPr>
+          <w:sz w:val="24"/>
+        </w:rPr>
+        <w:t xml:space="preserve">“Ordina” </w:t>
+      </w:r>
+      <w:r>
+        <w:rPr>
+          <w:sz w:val="24"/>
+        </w:rPr>
+        <w:t xml:space="preserve">quando un cliente effettuerà un ordine e verrà aggiunto nella sezione </w:t>
       </w:r>
       <w:r>
         <w:rPr>
@@ -1896,6 +2026,174 @@
         </w:rPr>
         <w:t>Immagine*</w:t>
       </w:r>
+    </w:p>
+    <w:p>
+      <w:pPr>
+        <w:rPr>
+          <w:sz w:val="24"/>
+        </w:rPr>
+      </w:pPr>
+      <w:r>
+        <w:rPr>
+          <w:sz w:val="24"/>
+        </w:rPr>
+        <w:t xml:space="preserve">Sia i </w:t>
+      </w:r>
+      <w:r>
+        <w:rPr>
+          <w:b/>
+          <w:bCs/>
+          <w:sz w:val="24"/>
+        </w:rPr>
+        <w:t>clienti</w:t>
+      </w:r>
+      <w:r>
+        <w:rPr>
+          <w:sz w:val="24"/>
+        </w:rPr>
+        <w:t xml:space="preserve"> che i </w:t>
+      </w:r>
+      <w:r>
+        <w:rPr>
+          <w:b/>
+          <w:bCs/>
+          <w:sz w:val="24"/>
+        </w:rPr>
+        <w:t>membri del personale</w:t>
+      </w:r>
+      <w:r>
+        <w:rPr>
+          <w:sz w:val="24"/>
+        </w:rPr>
+        <w:t xml:space="preserve"> hanno la possibilità di filtrare gli ordini nelle rispettive pagine “</w:t>
+      </w:r>
+      <w:r>
+        <w:rPr>
+          <w:i/>
+          <w:iCs/>
+          <w:sz w:val="24"/>
+        </w:rPr>
+        <w:t>I Miei Ordini”</w:t>
+      </w:r>
+      <w:r>
+        <w:rPr>
+          <w:sz w:val="24"/>
+        </w:rPr>
+        <w:t xml:space="preserve"> e </w:t>
+      </w:r>
+      <w:r>
+        <w:rPr>
+          <w:i/>
+          <w:iCs/>
+          <w:sz w:val="24"/>
+        </w:rPr>
+        <w:t>“Vedi Ordini”</w:t>
+      </w:r>
+      <w:r>
+        <w:rPr>
+          <w:sz w:val="24"/>
+        </w:rPr>
+        <w:t>, in particolare potranno:</w:t>
+      </w:r>
+    </w:p>
+    <w:p>
+      <w:pPr>
+        <w:pStyle w:val="Paragrafoelenco"/>
+        <w:numPr>
+          <w:ilvl w:val="0"/>
+          <w:numId w:val="12"/>
+        </w:numPr>
+        <w:rPr>
+          <w:sz w:val="24"/>
+        </w:rPr>
+      </w:pPr>
+      <w:r>
+        <w:rPr>
+          <w:sz w:val="24"/>
+        </w:rPr>
+        <w:t xml:space="preserve">Filtrare per ordini con stato </w:t>
+      </w:r>
+      <w:r>
+        <w:rPr>
+          <w:i/>
+          <w:iCs/>
+          <w:sz w:val="24"/>
+        </w:rPr>
+        <w:t>“In preparazione”</w:t>
+      </w:r>
+    </w:p>
+    <w:p>
+      <w:pPr>
+        <w:pStyle w:val="Paragrafoelenco"/>
+        <w:numPr>
+          <w:ilvl w:val="0"/>
+          <w:numId w:val="12"/>
+        </w:numPr>
+        <w:rPr>
+          <w:sz w:val="24"/>
+        </w:rPr>
+      </w:pPr>
+      <w:r>
+        <w:rPr>
+          <w:sz w:val="24"/>
+        </w:rPr>
+        <w:t>Filtrare per ordini con stato “</w:t>
+      </w:r>
+      <w:r>
+        <w:rPr>
+          <w:i/>
+          <w:iCs/>
+          <w:sz w:val="24"/>
+        </w:rPr>
+        <w:t>Pronto”</w:t>
+      </w:r>
+      <w:r>
+        <w:rPr>
+          <w:sz w:val="24"/>
+        </w:rPr>
+        <w:t xml:space="preserve"> </w:t>
+      </w:r>
+    </w:p>
+    <w:p>
+      <w:pPr>
+        <w:pStyle w:val="Paragrafoelenco"/>
+        <w:numPr>
+          <w:ilvl w:val="0"/>
+          <w:numId w:val="12"/>
+        </w:numPr>
+        <w:rPr>
+          <w:sz w:val="24"/>
+        </w:rPr>
+      </w:pPr>
+      <w:r>
+        <w:rPr>
+          <w:sz w:val="24"/>
+        </w:rPr>
+        <w:lastRenderedPageBreak/>
+        <w:t xml:space="preserve">Ripristinare la landing page con il tasto </w:t>
+      </w:r>
+      <w:r>
+        <w:rPr>
+          <w:i/>
+          <w:iCs/>
+          <w:sz w:val="24"/>
+        </w:rPr>
+        <w:t>“Reset”</w:t>
+      </w:r>
+      <w:r>
+        <w:rPr>
+          <w:sz w:val="24"/>
+        </w:rPr>
+        <w:t xml:space="preserve"> che consente di rimuovere i filtri applicati</w:t>
+      </w:r>
+    </w:p>
+    <w:p>
+      <w:pPr>
+        <w:rPr>
+          <w:sz w:val="24"/>
+          <w:szCs w:val="24"/>
+        </w:rPr>
+      </w:pPr>
     </w:p>
     <w:p>
       <w:pPr>
@@ -2831,6 +3129,119 @@
     </w:lvl>
   </w:abstractNum>
   <w:abstractNum w:abstractNumId="7" w15:restartNumberingAfterBreak="0">
+    <w:nsid w:val="611A0073"/>
+    <w:multiLevelType w:val="hybridMultilevel"/>
+    <w:tmpl w:val="BA9A167E"/>
+    <w:lvl w:ilvl="0" w:tplc="04100001">
+      <w:start w:val="1"/>
+      <w:numFmt w:val="bullet"/>
+      <w:lvlText w:val=""/>
+      <w:lvlJc w:val="left"/>
+      <w:pPr>
+        <w:ind w:left="720" w:hanging="360"/>
+      </w:pPr>
+      <w:rPr>
+        <w:rFonts w:ascii="Symbol" w:hAnsi="Symbol" w:hint="default"/>
+      </w:rPr>
+    </w:lvl>
+    <w:lvl w:ilvl="1" w:tplc="04100003" w:tentative="1">
+      <w:start w:val="1"/>
+      <w:numFmt w:val="bullet"/>
+      <w:lvlText w:val="o"/>
+      <w:lvlJc w:val="left"/>
+      <w:pPr>
+        <w:ind w:left="1440" w:hanging="360"/>
+      </w:pPr>
+      <w:rPr>
+        <w:rFonts w:ascii="Courier New" w:hAnsi="Courier New" w:cs="Courier New" w:hint="default"/>
+      </w:rPr>
+    </w:lvl>
+    <w:lvl w:ilvl="2" w:tplc="04100005" w:tentative="1">
+      <w:start w:val="1"/>
+      <w:numFmt w:val="bullet"/>
+      <w:lvlText w:val=""/>
+      <w:lvlJc w:val="left"/>
+      <w:pPr>
+        <w:ind w:left="2160" w:hanging="360"/>
+      </w:pPr>
+      <w:rPr>
+        <w:rFonts w:ascii="Wingdings" w:hAnsi="Wingdings" w:hint="default"/>
+      </w:rPr>
+    </w:lvl>
+    <w:lvl w:ilvl="3" w:tplc="04100001" w:tentative="1">
+      <w:start w:val="1"/>
+      <w:numFmt w:val="bullet"/>
+      <w:lvlText w:val=""/>
+      <w:lvlJc w:val="left"/>
+      <w:pPr>
+        <w:ind w:left="2880" w:hanging="360"/>
+      </w:pPr>
+      <w:rPr>
+        <w:rFonts w:ascii="Symbol" w:hAnsi="Symbol" w:hint="default"/>
+      </w:rPr>
+    </w:lvl>
+    <w:lvl w:ilvl="4" w:tplc="04100003" w:tentative="1">
+      <w:start w:val="1"/>
+      <w:numFmt w:val="bullet"/>
+      <w:lvlText w:val="o"/>
+      <w:lvlJc w:val="left"/>
+      <w:pPr>
+        <w:ind w:left="3600" w:hanging="360"/>
+      </w:pPr>
+      <w:rPr>
+        <w:rFonts w:ascii="Courier New" w:hAnsi="Courier New" w:cs="Courier New" w:hint="default"/>
+      </w:rPr>
+    </w:lvl>
+    <w:lvl w:ilvl="5" w:tplc="04100005" w:tentative="1">
+      <w:start w:val="1"/>
+      <w:numFmt w:val="bullet"/>
+      <w:lvlText w:val=""/>
+      <w:lvlJc w:val="left"/>
+      <w:pPr>
+        <w:ind w:left="4320" w:hanging="360"/>
+      </w:pPr>
+      <w:rPr>
+        <w:rFonts w:ascii="Wingdings" w:hAnsi="Wingdings" w:hint="default"/>
+      </w:rPr>
+    </w:lvl>
+    <w:lvl w:ilvl="6" w:tplc="04100001" w:tentative="1">
+      <w:start w:val="1"/>
+      <w:numFmt w:val="bullet"/>
+      <w:lvlText w:val=""/>
+      <w:lvlJc w:val="left"/>
+      <w:pPr>
+        <w:ind w:left="5040" w:hanging="360"/>
+      </w:pPr>
+      <w:rPr>
+        <w:rFonts w:ascii="Symbol" w:hAnsi="Symbol" w:hint="default"/>
+      </w:rPr>
+    </w:lvl>
+    <w:lvl w:ilvl="7" w:tplc="04100003" w:tentative="1">
+      <w:start w:val="1"/>
+      <w:numFmt w:val="bullet"/>
+      <w:lvlText w:val="o"/>
+      <w:lvlJc w:val="left"/>
+      <w:pPr>
+        <w:ind w:left="5760" w:hanging="360"/>
+      </w:pPr>
+      <w:rPr>
+        <w:rFonts w:ascii="Courier New" w:hAnsi="Courier New" w:cs="Courier New" w:hint="default"/>
+      </w:rPr>
+    </w:lvl>
+    <w:lvl w:ilvl="8" w:tplc="04100005" w:tentative="1">
+      <w:start w:val="1"/>
+      <w:numFmt w:val="bullet"/>
+      <w:lvlText w:val=""/>
+      <w:lvlJc w:val="left"/>
+      <w:pPr>
+        <w:ind w:left="6480" w:hanging="360"/>
+      </w:pPr>
+      <w:rPr>
+        <w:rFonts w:ascii="Wingdings" w:hAnsi="Wingdings" w:hint="default"/>
+      </w:rPr>
+    </w:lvl>
+  </w:abstractNum>
+  <w:abstractNum w:abstractNumId="8" w15:restartNumberingAfterBreak="0">
     <w:nsid w:val="62A47562"/>
     <w:multiLevelType w:val="hybridMultilevel"/>
     <w:tmpl w:val="229C33F4"/>
@@ -2943,7 +3354,7 @@
       </w:rPr>
     </w:lvl>
   </w:abstractNum>
-  <w:abstractNum w:abstractNumId="8" w15:restartNumberingAfterBreak="0">
+  <w:abstractNum w:abstractNumId="9" w15:restartNumberingAfterBreak="0">
     <w:nsid w:val="653F6DCC"/>
     <w:multiLevelType w:val="hybridMultilevel"/>
     <w:tmpl w:val="7EFAB32C"/>
@@ -3056,7 +3467,7 @@
       </w:rPr>
     </w:lvl>
   </w:abstractNum>
-  <w:abstractNum w:abstractNumId="9" w15:restartNumberingAfterBreak="0">
+  <w:abstractNum w:abstractNumId="10" w15:restartNumberingAfterBreak="0">
     <w:nsid w:val="76F56545"/>
     <w:multiLevelType w:val="hybridMultilevel"/>
     <w:tmpl w:val="B9688070"/>
@@ -3142,7 +3553,7 @@
       </w:pPr>
     </w:lvl>
   </w:abstractNum>
-  <w:abstractNum w:abstractNumId="10" w15:restartNumberingAfterBreak="0">
+  <w:abstractNum w:abstractNumId="11" w15:restartNumberingAfterBreak="0">
     <w:nsid w:val="79306C4B"/>
     <w:multiLevelType w:val="hybridMultilevel"/>
     <w:tmpl w:val="AD7E6BA8"/>
@@ -3259,10 +3670,10 @@
     <w:abstractNumId w:val="6"/>
   </w:num>
   <w:num w:numId="2">
-    <w:abstractNumId w:val="9"/>
+    <w:abstractNumId w:val="10"/>
   </w:num>
   <w:num w:numId="3">
-    <w:abstractNumId w:val="8"/>
+    <w:abstractNumId w:val="9"/>
   </w:num>
   <w:num w:numId="4">
     <w:abstractNumId w:val="5"/>
@@ -3274,19 +3685,22 @@
     <w:abstractNumId w:val="4"/>
   </w:num>
   <w:num w:numId="7">
-    <w:abstractNumId w:val="10"/>
+    <w:abstractNumId w:val="11"/>
   </w:num>
   <w:num w:numId="8">
     <w:abstractNumId w:val="0"/>
   </w:num>
   <w:num w:numId="9">
-    <w:abstractNumId w:val="7"/>
+    <w:abstractNumId w:val="8"/>
   </w:num>
   <w:num w:numId="10">
     <w:abstractNumId w:val="1"/>
   </w:num>
   <w:num w:numId="11">
     <w:abstractNumId w:val="2"/>
+  </w:num>
+  <w:num w:numId="12">
+    <w:abstractNumId w:val="7"/>
   </w:num>
 </w:numbering>
 </file>
@@ -3693,6 +4107,7 @@
   <w:style w:type="character" w:default="1" w:styleId="Carpredefinitoparagrafo">
     <w:name w:val="Default Paragraph Font"/>
     <w:uiPriority w:val="1"/>
+    <w:semiHidden/>
     <w:unhideWhenUsed/>
   </w:style>
   <w:style w:type="table" w:default="1" w:styleId="Tabellanormale">

</xml_diff>